<commit_message>
actualizacion de las nueve y media
</commit_message>
<xml_diff>
--- a/Proyecto/SECITI/requisitos para ciencia fronteras 2025_CEMR.docx
+++ b/Proyecto/SECITI/requisitos para ciencia fronteras 2025_CEMR.docx
@@ -15,6 +15,14 @@
           <w:bCs/>
           <w:sz w:val="24"/>
         </w:rPr>
+        <w:t xml:space="preserve">2. </w:t>
+      </w:r>
+      <w:r>
+        <w:rPr>
+          <w:b/>
+          <w:bCs/>
+          <w:sz w:val="24"/>
+        </w:rPr>
         <w:t xml:space="preserve">Resumen ejecutivo. </w:t>
       </w:r>
     </w:p>
@@ -86,6 +94,13 @@
           <w:b/>
           <w:bCs/>
         </w:rPr>
+        <w:t xml:space="preserve">3. </w:t>
+      </w:r>
+      <w:r>
+        <w:rPr>
+          <w:b/>
+          <w:bCs/>
+        </w:rPr>
         <w:t xml:space="preserve">Objetivo general </w:t>
       </w:r>
       <w:r>
@@ -144,6 +159,13 @@
           <w:bCs/>
         </w:rPr>
       </w:pPr>
+      <w:r>
+        <w:rPr>
+          <w:b/>
+          <w:bCs/>
+        </w:rPr>
+        <w:t xml:space="preserve">4. </w:t>
+      </w:r>
       <w:r>
         <w:rPr>
           <w:b/>
@@ -226,6 +248,13 @@
           <w:b/>
           <w:bCs/>
         </w:rPr>
+        <w:t xml:space="preserve">5. </w:t>
+      </w:r>
+      <w:r>
+        <w:rPr>
+          <w:b/>
+          <w:bCs/>
+        </w:rPr>
         <w:t xml:space="preserve">Antecedentes </w:t>
       </w:r>
     </w:p>
@@ -326,17 +355,111 @@
           <w:b/>
           <w:bCs/>
         </w:rPr>
+        <w:t xml:space="preserve">6. </w:t>
+      </w:r>
+      <w:r>
+        <w:rPr>
+          <w:b/>
+          <w:bCs/>
+        </w:rPr>
         <w:t>Hipótesis o pregunta(s</w:t>
       </w:r>
       <w:r>
-        <w:t>) de investigación Formule de manera clara y precisa las hipótesis o preguntas de investigación derivadas de los antecedentes, que orientarán el desarrollo del proyecto. (</w:t>
-      </w:r>
-      <w:r>
-        <w:rPr>
-          <w:b/>
-          <w:bCs/>
-        </w:rPr>
-        <w:t>1000 caracteres</w:t>
+        <w:t xml:space="preserve">) </w:t>
+      </w:r>
+    </w:p>
+    <w:p>
+      <w:pPr>
+        <w:pStyle w:val="Prrafodelista"/>
+        <w:numPr>
+          <w:ilvl w:val="0"/>
+          <w:numId w:val="2"/>
+        </w:numPr>
+        <w:spacing w:line="276" w:lineRule="auto"/>
+      </w:pPr>
+      <w:r>
+        <w:t>Es posible construir un modelo mixto que combine herramientas de aprendizaje automático y teoría de colas, bajo condiciones que aseguren la estabilidad del sistema o la existencia de un régimen estacionario.</w:t>
+      </w:r>
+    </w:p>
+    <w:p>
+      <w:pPr>
+        <w:pStyle w:val="Prrafodelista"/>
+        <w:numPr>
+          <w:ilvl w:val="0"/>
+          <w:numId w:val="2"/>
+        </w:numPr>
+        <w:spacing w:line="276" w:lineRule="auto"/>
+      </w:pPr>
+      <w:r>
+        <w:t>Las medidas tradicionales de desempeño pueden ser superadas mediante algoritmos de aprendizaje supervisado, enfocados en estimar valores promedio de tiempos de servicio, tiempos de permanencia y tiempos de llegada al sistema.</w:t>
+      </w:r>
+    </w:p>
+    <w:p>
+      <w:pPr>
+        <w:pStyle w:val="Prrafodelista"/>
+        <w:numPr>
+          <w:ilvl w:val="0"/>
+          <w:numId w:val="2"/>
+        </w:numPr>
+        <w:spacing w:line="276" w:lineRule="auto"/>
+      </w:pPr>
+      <w:r>
+        <w:t>Es viable implementar estos algoritmos de aprendizaje automático en lenguajes de programación como R o Python para calcular métricas estándar en sistemas de colas o de visitas.</w:t>
+      </w:r>
+    </w:p>
+    <w:p>
+      <w:pPr>
+        <w:pStyle w:val="Prrafodelista"/>
+        <w:numPr>
+          <w:ilvl w:val="0"/>
+          <w:numId w:val="2"/>
+        </w:numPr>
+        <w:spacing w:line="276" w:lineRule="auto"/>
+      </w:pPr>
+      <w:r>
+        <w:t>Es posible  implementar estos algoritmos de aprendizaje automático considerando, al menos la política de servicio exhaustiva y cerrada.</w:t>
+      </w:r>
+    </w:p>
+    <w:p>
+      <w:pPr>
+        <w:pStyle w:val="Prrafodelista"/>
+        <w:numPr>
+          <w:ilvl w:val="0"/>
+          <w:numId w:val="2"/>
+        </w:numPr>
+        <w:spacing w:line="276" w:lineRule="auto"/>
+      </w:pPr>
+      <w:r>
+        <w:t>La metodología propuesta puede aplicarse de manera efectiva en sistemas reales como transporte, mecanismos de selección y telecomunicaciones.</w:t>
+      </w:r>
+    </w:p>
+    <w:p>
+      <w:pPr>
+        <w:spacing w:line="276" w:lineRule="auto"/>
+      </w:pPr>
+      <w:r>
+        <w:t>(</w:t>
+      </w:r>
+      <w:r>
+        <w:rPr>
+          <w:b/>
+          <w:bCs/>
+        </w:rPr>
+        <w:t>950</w:t>
+      </w:r>
+      <w:r>
+        <w:rPr>
+          <w:b/>
+          <w:bCs/>
+        </w:rPr>
+        <w:t xml:space="preserve"> </w:t>
+      </w:r>
+      <w:r>
+        <w:rPr>
+          <w:b/>
+          <w:bCs/>
+        </w:rPr>
+        <w:t>caracteres</w:t>
       </w:r>
       <w:r>
         <w:t>)</w:t>
@@ -351,16 +474,68 @@
           <w:b/>
           <w:bCs/>
         </w:rPr>
+        <w:t xml:space="preserve">7. </w:t>
+      </w:r>
+      <w:r>
+        <w:rPr>
+          <w:b/>
+          <w:bCs/>
+        </w:rPr>
         <w:t xml:space="preserve">Pertinencia de la propuesta </w:t>
       </w:r>
-      <w:r>
-        <w:t xml:space="preserve">Explique cómo su propuesta se alinea con el objetivo general de la convocatoria, justificando su relevancia y el aporte potencial al campo de estudio. (800 caracteres) </w:t>
-      </w:r>
-    </w:p>
-    <w:p>
-      <w:pPr>
-        <w:spacing w:line="276" w:lineRule="auto"/>
-      </w:pPr>
+    </w:p>
+    <w:p>
+      <w:pPr>
+        <w:spacing w:line="276" w:lineRule="auto"/>
+      </w:pPr>
+      <w:r>
+        <w:t>El proyecto se alinea con los objetivos generales de la convocatoria al promover investigación de frontera con enfoque interdisciplinario. Integra matemáticas aplicadas, ciencia de datos y procesos estocásticos para resolver problemas reales en telecomunicaciones y logística. Aporta además al desarrollo de capacidades en áreas estratégicas emergentes. Aunque existe abundante literatura sobre sistemas de colas y visitas, los estudios que vinculan aprendizaje automático —como redes neuronales o aprendizaje por refuerzo— con teoría de colas siguen siendo escasos. Esta propuesta, por tanto, busca cubrir un vacío relevante mediante un marco formal que combine ambos enfoques y abra nuevas rutas de investigación en la modelación de sistemas dinámicos adaptativos.</w:t>
+      </w:r>
+      <w:r>
+        <w:t xml:space="preserve"> </w:t>
+      </w:r>
+    </w:p>
+    <w:p>
+      <w:pPr>
+        <w:spacing w:line="276" w:lineRule="auto"/>
+      </w:pPr>
+      <w:r>
+        <w:rPr>
+          <w:b/>
+          <w:bCs/>
+        </w:rPr>
+        <w:t>(</w:t>
+      </w:r>
+      <w:r>
+        <w:rPr>
+          <w:b/>
+          <w:bCs/>
+        </w:rPr>
+        <w:t>798</w:t>
+      </w:r>
+      <w:r>
+        <w:rPr>
+          <w:b/>
+          <w:bCs/>
+        </w:rPr>
+        <w:t xml:space="preserve"> caracteres) </w:t>
+      </w:r>
+    </w:p>
+    <w:p>
+      <w:pPr>
+        <w:spacing w:line="276" w:lineRule="auto"/>
+        <w:rPr>
+          <w:b/>
+          <w:bCs/>
+        </w:rPr>
+      </w:pPr>
+      <w:r>
+        <w:rPr>
+          <w:b/>
+          <w:bCs/>
+        </w:rPr>
+        <w:t xml:space="preserve">8. </w:t>
+      </w:r>
       <w:r>
         <w:rPr>
           <w:b/>
@@ -368,14 +543,40 @@
         </w:rPr>
         <w:t xml:space="preserve">Metodología </w:t>
       </w:r>
-      <w:r>
-        <w:t>Indique de forma concisa el diseño metodológico y las herramientas que utilizará para desarrollar su proyecto. (800 caracteres)</w:t>
-      </w:r>
-    </w:p>
-    <w:p>
-      <w:pPr>
-        <w:spacing w:line="276" w:lineRule="auto"/>
-      </w:pPr>
+    </w:p>
+    <w:p>
+      <w:pPr>
+        <w:spacing w:line="276" w:lineRule="auto"/>
+      </w:pPr>
+      <w:r>
+        <w:t xml:space="preserve">Se realizará una revisión exhaustiva de literatura reciente en teoría de colas, sistemas de visitas y técnicas de ciencia de datos, con énfasis en aprendizaje automático supervisado. A partir de ello, se desarrollarán modelos estocásticos basados en cadenas y procesos de </w:t>
+      </w:r>
+      <w:r>
+        <w:lastRenderedPageBreak/>
+        <w:t>Markov estacionarios. Se implementarán algoritmos de aprendizaje en Python y R, y se construirán simulaciones para evaluar políticas de servicio (exhaustiva, cerrada y limitada). Finalmente, se analizarán propiedades como estabilidad, convergencia y eficiencia mediante el cálculo de medidas de desempeño y estimaciones numéricas</w:t>
+      </w:r>
+      <w:r>
+        <w:t xml:space="preserve">. </w:t>
+      </w:r>
+      <w:r>
+        <w:rPr>
+          <w:b/>
+          <w:bCs/>
+        </w:rPr>
+        <w:t>(800 caracteres)</w:t>
+      </w:r>
+    </w:p>
+    <w:p>
+      <w:pPr>
+        <w:spacing w:line="276" w:lineRule="auto"/>
+      </w:pPr>
+      <w:r>
+        <w:rPr>
+          <w:b/>
+          <w:bCs/>
+        </w:rPr>
+        <w:t xml:space="preserve">9. </w:t>
+      </w:r>
       <w:r>
         <w:rPr>
           <w:b/>
@@ -384,13 +585,52 @@
         <w:t>Resultados esperados</w:t>
       </w:r>
       <w:r>
-        <w:t xml:space="preserve"> Indique de forma clara los principales resultados anticipados, destacando su impacto y contribución al avance del conocimiento en el área (800 caracteres)</w:t>
-      </w:r>
-    </w:p>
-    <w:p>
-      <w:pPr>
-        <w:spacing w:line="276" w:lineRule="auto"/>
-      </w:pPr>
+        <w:t xml:space="preserve"> </w:t>
+      </w:r>
+      <w:r>
+        <w:t>Se propone desarrollar una metodología formal que mejore el desempeño de los sistemas de colas mediante la integración de técnicas de aprendizaje automático, con énfasis en el aprendizaje supervisado. Se elaborará un artículo científico para ser sometido a revisión en revistas especializadas en matemáticas aplicadas y ciencia de datos. Se construirán programas robustos en R y Python que permitan estimar métricas de desempeño en sistemas de colas y visitas bajo diferentes políticas de servicio. Además, se prevé la participación en eventos académicos para presentar tanto los avances como los resultados finales del proyecto. Finalmente, se aplicará la metodología desarrollada en al menos un sistema real, con el objetivo de validar su eficacia en un entorno práctico.</w:t>
+      </w:r>
+    </w:p>
+    <w:p>
+      <w:pPr>
+        <w:spacing w:line="276" w:lineRule="auto"/>
+      </w:pPr>
+      <w:r>
+        <w:t xml:space="preserve"> </w:t>
+      </w:r>
+      <w:r>
+        <w:rPr>
+          <w:b/>
+          <w:bCs/>
+        </w:rPr>
+        <w:t>(</w:t>
+      </w:r>
+      <w:r>
+        <w:rPr>
+          <w:b/>
+          <w:bCs/>
+        </w:rPr>
+        <w:t xml:space="preserve">780 </w:t>
+      </w:r>
+      <w:r>
+        <w:rPr>
+          <w:b/>
+          <w:bCs/>
+        </w:rPr>
+        <w:t>caracteres)</w:t>
+      </w:r>
+    </w:p>
+    <w:p>
+      <w:pPr>
+        <w:spacing w:line="276" w:lineRule="auto"/>
+      </w:pPr>
+      <w:r>
+        <w:rPr>
+          <w:b/>
+          <w:bCs/>
+        </w:rPr>
+        <w:t xml:space="preserve">10. </w:t>
+      </w:r>
       <w:r>
         <w:rPr>
           <w:b/>
@@ -399,13 +639,55 @@
         <w:t>Factores que ponen en riesgo</w:t>
       </w:r>
       <w:r>
-        <w:t xml:space="preserve"> Factores que ponen en riesgo el cumplimiento del proyecto y las estrategias para prevenirloPosibles obstáculos en la consecución de los objetivos y cómo se abordarán (Caracteres 800)</w:t>
-      </w:r>
-    </w:p>
-    <w:p>
-      <w:pPr>
-        <w:spacing w:line="276" w:lineRule="auto"/>
-      </w:pPr>
+        <w:t xml:space="preserve"> </w:t>
+      </w:r>
+      <w:r>
+        <w:t>Los principales riesgos identificados son la complejidad matemática y computacional del modelo, así como la disponibilidad limitada de datos para simulación. Para mitigarlos, se comenzará con modelos simplificados, se realizarán pruebas incrementales y se emplearán datos sintéticos validados. Se contempla además una retroalimentación continua con expertos del área para validar supuestos y enfoques. En cuanto a las aplicaciones, se buscará contar con al menos un modelo funcional que sirva como prototipo para su posterior generalización. Un riesgo adicional es la dificultad para acceder a bibliografía especializada; en respuesta, se considerará la adquisición de fuentes clave mediante licencias digitales o redes institucionales de acceso académico</w:t>
+      </w:r>
+      <w:r>
+        <w:t>.</w:t>
+      </w:r>
+    </w:p>
+    <w:p>
+      <w:pPr>
+        <w:spacing w:line="276" w:lineRule="auto"/>
+      </w:pPr>
+      <w:r>
+        <w:t xml:space="preserve"> </w:t>
+      </w:r>
+      <w:r>
+        <w:rPr>
+          <w:b/>
+          <w:bCs/>
+        </w:rPr>
+        <w:t xml:space="preserve">(Caracteres </w:t>
+      </w:r>
+      <w:r>
+        <w:rPr>
+          <w:b/>
+          <w:bCs/>
+        </w:rPr>
+        <w:t>774</w:t>
+      </w:r>
+      <w:r>
+        <w:rPr>
+          <w:b/>
+          <w:bCs/>
+        </w:rPr>
+        <w:t>)</w:t>
+      </w:r>
+    </w:p>
+    <w:p>
+      <w:pPr>
+        <w:spacing w:line="276" w:lineRule="auto"/>
+      </w:pPr>
+      <w:r>
+        <w:rPr>
+          <w:b/>
+          <w:bCs/>
+        </w:rPr>
+        <w:t xml:space="preserve">11. </w:t>
+      </w:r>
       <w:r>
         <w:rPr>
           <w:b/>
@@ -414,17 +696,45 @@
         <w:t>Impacto social</w:t>
       </w:r>
       <w:r>
-        <w:t xml:space="preserve"> ¿Cómo puede beneficar a la sociedad o a sectores específicos el desarrollo del proyecto?</w:t>
-      </w:r>
-      <w:r>
-        <w:rPr>
-          <w:b/>
-          <w:bCs/>
-        </w:rPr>
-        <w:t xml:space="preserve">  (</w:t>
-      </w:r>
-      <w:r>
-        <w:t>800 caracteres)</w:t>
+        <w:t xml:space="preserve"> </w:t>
+      </w:r>
+    </w:p>
+    <w:p>
+      <w:pPr>
+        <w:spacing w:line="276" w:lineRule="auto"/>
+      </w:pPr>
+      <w:r>
+        <w:t>La investigación tiene un alto potencial para mejorar la eficiencia de sistemas de atención al público, como transporte, mecanismos de selección y asignación, telecomunicaciones y logística. La implementación de políticas adaptativas optimizadas mediante aprendizaje automático permitirá reducir tiempos de espera, disminuir costos operativos y mejorar la experiencia de los usuarios en servicios tanto públicos como privados. Asimismo, el uso de modelos estocásticos con integración de datos contribuirá a agilizar los tiempos de cómputo requeridos para estimar medidas de desempeño, permitiendo así una toma de decisiones más rápida y precisa. Estos avances pueden ser clave para mejorar procesos estratégicos en instituciones y empresas que dependen de la eficiencia operativa en entornos dinámicos.</w:t>
+      </w:r>
+    </w:p>
+    <w:p>
+      <w:pPr>
+        <w:spacing w:line="276" w:lineRule="auto"/>
+        <w:rPr>
+          <w:b/>
+          <w:bCs/>
+        </w:rPr>
+      </w:pPr>
+      <w:r>
+        <w:rPr>
+          <w:b/>
+          <w:bCs/>
+        </w:rPr>
+        <w:t>(</w:t>
+      </w:r>
+      <w:r>
+        <w:rPr>
+          <w:b/>
+          <w:bCs/>
+        </w:rPr>
+        <w:t>792</w:t>
+      </w:r>
+      <w:r>
+        <w:rPr>
+          <w:b/>
+          <w:bCs/>
+        </w:rPr>
+        <w:t xml:space="preserve"> caracteres)</w:t>
       </w:r>
     </w:p>
     <w:p>
@@ -448,6 +758,17 @@
           <w:szCs w:val="24"/>
           <w:lang w:val="es-MX"/>
         </w:rPr>
+        <w:t xml:space="preserve">12. </w:t>
+      </w:r>
+      <w:r>
+        <w:rPr>
+          <w:rFonts w:ascii="Times New Roman" w:hAnsi="Times New Roman" w:cs="Times New Roman"/>
+          <w:b/>
+          <w:bCs/>
+          <w:sz w:val="24"/>
+          <w:szCs w:val="24"/>
+          <w:lang w:val="es-MX"/>
+        </w:rPr>
         <w:t>Bibliografía</w:t>
       </w:r>
       <w:r>
@@ -457,7 +778,1449 @@
           <w:szCs w:val="24"/>
           <w:lang w:val="es-MX"/>
         </w:rPr>
-        <w:t xml:space="preserve"> Incluya las referencias bibliográficas clave que sustentan la propuesta, demostrando la solidez teórica y metodológica del proyecto. (3500 caracteres)</w:t>
+        <w:t xml:space="preserve"> </w:t>
+      </w:r>
+    </w:p>
+    <w:p>
+      <w:pPr>
+        <w:pStyle w:val="Prrafodelista"/>
+        <w:numPr>
+          <w:ilvl w:val="0"/>
+          <w:numId w:val="3"/>
+        </w:numPr>
+        <w:spacing w:before="100" w:beforeAutospacing="1" w:after="100" w:afterAutospacing="1" w:line="240" w:lineRule="auto"/>
+        <w:rPr>
+          <w:rFonts w:ascii="Times New Roman" w:eastAsia="Times New Roman" w:hAnsi="Times New Roman" w:cs="Times New Roman"/>
+          <w:kern w:val="0"/>
+          <w:sz w:val="24"/>
+          <w:szCs w:val="24"/>
+          <w:lang w:val="en-US" w:eastAsia="es-MX"/>
+          <w14:ligatures w14:val="none"/>
+        </w:rPr>
+      </w:pPr>
+      <w:proofErr w:type="spellStart"/>
+      <w:r>
+        <w:rPr>
+          <w:rFonts w:ascii="Times New Roman" w:eastAsia="Times New Roman" w:hAnsi="Times New Roman" w:cs="Times New Roman"/>
+          <w:kern w:val="0"/>
+          <w:sz w:val="24"/>
+          <w:szCs w:val="24"/>
+          <w:lang w:val="en-US" w:eastAsia="es-MX"/>
+          <w14:ligatures w14:val="none"/>
+        </w:rPr>
+        <w:t>Asmussen</w:t>
+      </w:r>
+      <w:proofErr w:type="spellEnd"/>
+      <w:r>
+        <w:rPr>
+          <w:rFonts w:ascii="Times New Roman" w:eastAsia="Times New Roman" w:hAnsi="Times New Roman" w:cs="Times New Roman"/>
+          <w:kern w:val="0"/>
+          <w:sz w:val="24"/>
+          <w:szCs w:val="24"/>
+          <w:lang w:val="en-US" w:eastAsia="es-MX"/>
+          <w14:ligatures w14:val="none"/>
+        </w:rPr>
+        <w:t xml:space="preserve">, S. (1987). </w:t>
+      </w:r>
+      <w:r>
+        <w:rPr>
+          <w:rFonts w:ascii="Times New Roman" w:eastAsia="Times New Roman" w:hAnsi="Times New Roman" w:cs="Times New Roman"/>
+          <w:i/>
+          <w:iCs/>
+          <w:kern w:val="0"/>
+          <w:sz w:val="24"/>
+          <w:szCs w:val="24"/>
+          <w:lang w:val="en-US" w:eastAsia="es-MX"/>
+          <w14:ligatures w14:val="none"/>
+        </w:rPr>
+        <w:t>Applied Probability and Queues</w:t>
+      </w:r>
+      <w:r>
+        <w:rPr>
+          <w:rFonts w:ascii="Times New Roman" w:eastAsia="Times New Roman" w:hAnsi="Times New Roman" w:cs="Times New Roman"/>
+          <w:kern w:val="0"/>
+          <w:sz w:val="24"/>
+          <w:szCs w:val="24"/>
+          <w:lang w:val="en-US" w:eastAsia="es-MX"/>
+          <w14:ligatures w14:val="none"/>
+        </w:rPr>
+        <w:t>. John Wiley and Sons.</w:t>
+      </w:r>
+    </w:p>
+    <w:p>
+      <w:pPr>
+        <w:pStyle w:val="Prrafodelista"/>
+        <w:numPr>
+          <w:ilvl w:val="0"/>
+          <w:numId w:val="3"/>
+        </w:numPr>
+        <w:spacing w:before="100" w:beforeAutospacing="1" w:after="100" w:afterAutospacing="1" w:line="240" w:lineRule="auto"/>
+        <w:rPr>
+          <w:rFonts w:ascii="Times New Roman" w:eastAsia="Times New Roman" w:hAnsi="Times New Roman" w:cs="Times New Roman"/>
+          <w:kern w:val="0"/>
+          <w:sz w:val="24"/>
+          <w:szCs w:val="24"/>
+          <w:lang w:val="en-US" w:eastAsia="es-MX"/>
+          <w14:ligatures w14:val="none"/>
+        </w:rPr>
+      </w:pPr>
+      <w:r>
+        <w:rPr>
+          <w:rFonts w:ascii="Times New Roman" w:eastAsia="Times New Roman" w:hAnsi="Times New Roman" w:cs="Times New Roman"/>
+          <w:kern w:val="0"/>
+          <w:sz w:val="24"/>
+          <w:szCs w:val="24"/>
+          <w:lang w:eastAsia="es-MX"/>
+          <w14:ligatures w14:val="none"/>
+        </w:rPr>
+        <w:lastRenderedPageBreak/>
+        <w:t xml:space="preserve">Boon, M. A. A., van der Mei, R. D., y Winands, E. M. M. (2011). </w:t>
+      </w:r>
+      <w:r>
+        <w:rPr>
+          <w:rFonts w:ascii="Times New Roman" w:eastAsia="Times New Roman" w:hAnsi="Times New Roman" w:cs="Times New Roman"/>
+          <w:kern w:val="0"/>
+          <w:sz w:val="24"/>
+          <w:szCs w:val="24"/>
+          <w:lang w:val="en-US" w:eastAsia="es-MX"/>
+          <w14:ligatures w14:val="none"/>
+        </w:rPr>
+        <w:t>Applications of polling systems.</w:t>
+      </w:r>
+    </w:p>
+    <w:p>
+      <w:pPr>
+        <w:pStyle w:val="Prrafodelista"/>
+        <w:numPr>
+          <w:ilvl w:val="0"/>
+          <w:numId w:val="3"/>
+        </w:numPr>
+        <w:spacing w:before="100" w:beforeAutospacing="1" w:after="100" w:afterAutospacing="1" w:line="240" w:lineRule="auto"/>
+        <w:rPr>
+          <w:rFonts w:ascii="Times New Roman" w:eastAsia="Times New Roman" w:hAnsi="Times New Roman" w:cs="Times New Roman"/>
+          <w:kern w:val="0"/>
+          <w:sz w:val="24"/>
+          <w:szCs w:val="24"/>
+          <w:lang w:val="en-US" w:eastAsia="es-MX"/>
+          <w14:ligatures w14:val="none"/>
+        </w:rPr>
+      </w:pPr>
+      <w:r>
+        <w:rPr>
+          <w:rFonts w:ascii="Times New Roman" w:eastAsia="Times New Roman" w:hAnsi="Times New Roman" w:cs="Times New Roman"/>
+          <w:kern w:val="0"/>
+          <w:sz w:val="24"/>
+          <w:szCs w:val="24"/>
+          <w:lang w:eastAsia="es-MX"/>
+          <w14:ligatures w14:val="none"/>
+        </w:rPr>
+        <w:t xml:space="preserve">Chen, M. S., y Yen, H. W. (2011). </w:t>
+      </w:r>
+      <w:r>
+        <w:rPr>
+          <w:rFonts w:ascii="Times New Roman" w:eastAsia="Times New Roman" w:hAnsi="Times New Roman" w:cs="Times New Roman"/>
+          <w:kern w:val="0"/>
+          <w:sz w:val="24"/>
+          <w:szCs w:val="24"/>
+          <w:lang w:val="en-US" w:eastAsia="es-MX"/>
+          <w14:ligatures w14:val="none"/>
+        </w:rPr>
+        <w:t xml:space="preserve">Applications of machine learning on multi-queue message scheduling. </w:t>
+      </w:r>
+      <w:r>
+        <w:rPr>
+          <w:rFonts w:ascii="Times New Roman" w:eastAsia="Times New Roman" w:hAnsi="Times New Roman" w:cs="Times New Roman"/>
+          <w:i/>
+          <w:iCs/>
+          <w:kern w:val="0"/>
+          <w:sz w:val="24"/>
+          <w:szCs w:val="24"/>
+          <w:lang w:val="en-US" w:eastAsia="es-MX"/>
+          <w14:ligatures w14:val="none"/>
+        </w:rPr>
+        <w:t>Expert Systems with Applications, 38</w:t>
+      </w:r>
+      <w:r>
+        <w:rPr>
+          <w:rFonts w:ascii="Times New Roman" w:eastAsia="Times New Roman" w:hAnsi="Times New Roman" w:cs="Times New Roman"/>
+          <w:kern w:val="0"/>
+          <w:sz w:val="24"/>
+          <w:szCs w:val="24"/>
+          <w:lang w:val="en-US" w:eastAsia="es-MX"/>
+          <w14:ligatures w14:val="none"/>
+        </w:rPr>
+        <w:t>(4), 3323–3335.</w:t>
+      </w:r>
+    </w:p>
+    <w:p>
+      <w:pPr>
+        <w:pStyle w:val="Prrafodelista"/>
+        <w:numPr>
+          <w:ilvl w:val="0"/>
+          <w:numId w:val="3"/>
+        </w:numPr>
+        <w:spacing w:before="100" w:beforeAutospacing="1" w:after="100" w:afterAutospacing="1" w:line="240" w:lineRule="auto"/>
+        <w:rPr>
+          <w:rFonts w:ascii="Times New Roman" w:eastAsia="Times New Roman" w:hAnsi="Times New Roman" w:cs="Times New Roman"/>
+          <w:kern w:val="0"/>
+          <w:sz w:val="24"/>
+          <w:szCs w:val="24"/>
+          <w:lang w:val="en-US" w:eastAsia="es-MX"/>
+          <w14:ligatures w14:val="none"/>
+        </w:rPr>
+      </w:pPr>
+      <w:proofErr w:type="spellStart"/>
+      <w:r>
+        <w:rPr>
+          <w:rFonts w:ascii="Times New Roman" w:eastAsia="Times New Roman" w:hAnsi="Times New Roman" w:cs="Times New Roman"/>
+          <w:kern w:val="0"/>
+          <w:sz w:val="24"/>
+          <w:szCs w:val="24"/>
+          <w:lang w:val="en-US" w:eastAsia="es-MX"/>
+          <w14:ligatures w14:val="none"/>
+        </w:rPr>
+        <w:t>Chocron</w:t>
+      </w:r>
+      <w:proofErr w:type="spellEnd"/>
+      <w:r>
+        <w:rPr>
+          <w:rFonts w:ascii="Times New Roman" w:eastAsia="Times New Roman" w:hAnsi="Times New Roman" w:cs="Times New Roman"/>
+          <w:kern w:val="0"/>
+          <w:sz w:val="24"/>
+          <w:szCs w:val="24"/>
+          <w:lang w:val="en-US" w:eastAsia="es-MX"/>
+          <w14:ligatures w14:val="none"/>
+        </w:rPr>
+        <w:t xml:space="preserve">, E., Cohen, I., y </w:t>
+      </w:r>
+      <w:proofErr w:type="spellStart"/>
+      <w:r>
+        <w:rPr>
+          <w:rFonts w:ascii="Times New Roman" w:eastAsia="Times New Roman" w:hAnsi="Times New Roman" w:cs="Times New Roman"/>
+          <w:kern w:val="0"/>
+          <w:sz w:val="24"/>
+          <w:szCs w:val="24"/>
+          <w:lang w:val="en-US" w:eastAsia="es-MX"/>
+          <w14:ligatures w14:val="none"/>
+        </w:rPr>
+        <w:t>Feigin</w:t>
+      </w:r>
+      <w:proofErr w:type="spellEnd"/>
+      <w:r>
+        <w:rPr>
+          <w:rFonts w:ascii="Times New Roman" w:eastAsia="Times New Roman" w:hAnsi="Times New Roman" w:cs="Times New Roman"/>
+          <w:kern w:val="0"/>
+          <w:sz w:val="24"/>
+          <w:szCs w:val="24"/>
+          <w:lang w:val="en-US" w:eastAsia="es-MX"/>
+          <w14:ligatures w14:val="none"/>
+        </w:rPr>
+        <w:t xml:space="preserve">, P. (2022). Delay prediction for managing multiclass service systems: An investigation of queueing theory and machine learning approaches. </w:t>
+      </w:r>
+      <w:r>
+        <w:rPr>
+          <w:rFonts w:ascii="Times New Roman" w:eastAsia="Times New Roman" w:hAnsi="Times New Roman" w:cs="Times New Roman"/>
+          <w:i/>
+          <w:iCs/>
+          <w:kern w:val="0"/>
+          <w:sz w:val="24"/>
+          <w:szCs w:val="24"/>
+          <w:lang w:val="en-US" w:eastAsia="es-MX"/>
+          <w14:ligatures w14:val="none"/>
+        </w:rPr>
+        <w:t>IEEE Transactions on Engineering Management, 71</w:t>
+      </w:r>
+      <w:r>
+        <w:rPr>
+          <w:rFonts w:ascii="Times New Roman" w:eastAsia="Times New Roman" w:hAnsi="Times New Roman" w:cs="Times New Roman"/>
+          <w:kern w:val="0"/>
+          <w:sz w:val="24"/>
+          <w:szCs w:val="24"/>
+          <w:lang w:val="en-US" w:eastAsia="es-MX"/>
+          <w14:ligatures w14:val="none"/>
+        </w:rPr>
+        <w:t>, 4469–4479.</w:t>
+      </w:r>
+    </w:p>
+    <w:p>
+      <w:pPr>
+        <w:pStyle w:val="Prrafodelista"/>
+        <w:numPr>
+          <w:ilvl w:val="0"/>
+          <w:numId w:val="3"/>
+        </w:numPr>
+        <w:spacing w:before="100" w:beforeAutospacing="1" w:after="100" w:afterAutospacing="1" w:line="240" w:lineRule="auto"/>
+        <w:rPr>
+          <w:rFonts w:ascii="Times New Roman" w:eastAsia="Times New Roman" w:hAnsi="Times New Roman" w:cs="Times New Roman"/>
+          <w:kern w:val="0"/>
+          <w:sz w:val="24"/>
+          <w:szCs w:val="24"/>
+          <w:lang w:val="en-US" w:eastAsia="es-MX"/>
+          <w14:ligatures w14:val="none"/>
+        </w:rPr>
+      </w:pPr>
+      <w:r>
+        <w:rPr>
+          <w:rFonts w:ascii="Times New Roman" w:eastAsia="Times New Roman" w:hAnsi="Times New Roman" w:cs="Times New Roman"/>
+          <w:kern w:val="0"/>
+          <w:sz w:val="24"/>
+          <w:szCs w:val="24"/>
+          <w:lang w:val="en-US" w:eastAsia="es-MX"/>
+          <w14:ligatures w14:val="none"/>
+        </w:rPr>
+        <w:t xml:space="preserve">Disney, R. L., Farrell, R. L., y </w:t>
+      </w:r>
+      <w:proofErr w:type="spellStart"/>
+      <w:r>
+        <w:rPr>
+          <w:rFonts w:ascii="Times New Roman" w:eastAsia="Times New Roman" w:hAnsi="Times New Roman" w:cs="Times New Roman"/>
+          <w:kern w:val="0"/>
+          <w:sz w:val="24"/>
+          <w:szCs w:val="24"/>
+          <w:lang w:val="en-US" w:eastAsia="es-MX"/>
+          <w14:ligatures w14:val="none"/>
+        </w:rPr>
+        <w:t>Morais</w:t>
+      </w:r>
+      <w:proofErr w:type="spellEnd"/>
+      <w:r>
+        <w:rPr>
+          <w:rFonts w:ascii="Times New Roman" w:eastAsia="Times New Roman" w:hAnsi="Times New Roman" w:cs="Times New Roman"/>
+          <w:kern w:val="0"/>
+          <w:sz w:val="24"/>
+          <w:szCs w:val="24"/>
+          <w:lang w:val="en-US" w:eastAsia="es-MX"/>
+          <w14:ligatures w14:val="none"/>
+        </w:rPr>
+        <w:t xml:space="preserve">, P. R. (1973). A characterization of M/G/1 queues with renewal departure processes. </w:t>
+      </w:r>
+      <w:r>
+        <w:rPr>
+          <w:rFonts w:ascii="Times New Roman" w:eastAsia="Times New Roman" w:hAnsi="Times New Roman" w:cs="Times New Roman"/>
+          <w:i/>
+          <w:iCs/>
+          <w:kern w:val="0"/>
+          <w:sz w:val="24"/>
+          <w:szCs w:val="24"/>
+          <w:lang w:val="en-US" w:eastAsia="es-MX"/>
+          <w14:ligatures w14:val="none"/>
+        </w:rPr>
+        <w:t>Management Science, 19</w:t>
+      </w:r>
+      <w:r>
+        <w:rPr>
+          <w:rFonts w:ascii="Times New Roman" w:eastAsia="Times New Roman" w:hAnsi="Times New Roman" w:cs="Times New Roman"/>
+          <w:kern w:val="0"/>
+          <w:sz w:val="24"/>
+          <w:szCs w:val="24"/>
+          <w:lang w:val="en-US" w:eastAsia="es-MX"/>
+          <w14:ligatures w14:val="none"/>
+        </w:rPr>
+        <w:t>(11), 1222–1228.</w:t>
+      </w:r>
+    </w:p>
+    <w:p>
+      <w:pPr>
+        <w:pStyle w:val="Prrafodelista"/>
+        <w:numPr>
+          <w:ilvl w:val="0"/>
+          <w:numId w:val="3"/>
+        </w:numPr>
+        <w:spacing w:before="100" w:beforeAutospacing="1" w:after="100" w:afterAutospacing="1" w:line="240" w:lineRule="auto"/>
+        <w:rPr>
+          <w:rFonts w:ascii="Times New Roman" w:eastAsia="Times New Roman" w:hAnsi="Times New Roman" w:cs="Times New Roman"/>
+          <w:kern w:val="0"/>
+          <w:sz w:val="24"/>
+          <w:szCs w:val="24"/>
+          <w:lang w:val="en-US" w:eastAsia="es-MX"/>
+          <w14:ligatures w14:val="none"/>
+        </w:rPr>
+      </w:pPr>
+      <w:proofErr w:type="spellStart"/>
+      <w:r>
+        <w:rPr>
+          <w:rFonts w:ascii="Times New Roman" w:eastAsia="Times New Roman" w:hAnsi="Times New Roman" w:cs="Times New Roman"/>
+          <w:kern w:val="0"/>
+          <w:sz w:val="24"/>
+          <w:szCs w:val="24"/>
+          <w:lang w:val="en-US" w:eastAsia="es-MX"/>
+          <w14:ligatures w14:val="none"/>
+        </w:rPr>
+        <w:t>Efrosinin</w:t>
+      </w:r>
+      <w:proofErr w:type="spellEnd"/>
+      <w:r>
+        <w:rPr>
+          <w:rFonts w:ascii="Times New Roman" w:eastAsia="Times New Roman" w:hAnsi="Times New Roman" w:cs="Times New Roman"/>
+          <w:kern w:val="0"/>
+          <w:sz w:val="24"/>
+          <w:szCs w:val="24"/>
+          <w:lang w:val="en-US" w:eastAsia="es-MX"/>
+          <w14:ligatures w14:val="none"/>
+        </w:rPr>
+        <w:t xml:space="preserve">, D., Vishnevsky, V., Stepanova, N., y </w:t>
+      </w:r>
+      <w:proofErr w:type="spellStart"/>
+      <w:r>
+        <w:rPr>
+          <w:rFonts w:ascii="Times New Roman" w:eastAsia="Times New Roman" w:hAnsi="Times New Roman" w:cs="Times New Roman"/>
+          <w:kern w:val="0"/>
+          <w:sz w:val="24"/>
+          <w:szCs w:val="24"/>
+          <w:lang w:val="en-US" w:eastAsia="es-MX"/>
+          <w14:ligatures w14:val="none"/>
+        </w:rPr>
+        <w:t>Sztrik</w:t>
+      </w:r>
+      <w:proofErr w:type="spellEnd"/>
+      <w:r>
+        <w:rPr>
+          <w:rFonts w:ascii="Times New Roman" w:eastAsia="Times New Roman" w:hAnsi="Times New Roman" w:cs="Times New Roman"/>
+          <w:kern w:val="0"/>
+          <w:sz w:val="24"/>
+          <w:szCs w:val="24"/>
+          <w:lang w:val="en-US" w:eastAsia="es-MX"/>
+          <w14:ligatures w14:val="none"/>
+        </w:rPr>
+        <w:t>, J. (2025). Use cases of machine learning in queueing theory based on a GI/G/K system.</w:t>
+      </w:r>
+    </w:p>
+    <w:p>
+      <w:pPr>
+        <w:pStyle w:val="Prrafodelista"/>
+        <w:numPr>
+          <w:ilvl w:val="0"/>
+          <w:numId w:val="3"/>
+        </w:numPr>
+        <w:spacing w:before="100" w:beforeAutospacing="1" w:after="100" w:afterAutospacing="1" w:line="240" w:lineRule="auto"/>
+        <w:rPr>
+          <w:rFonts w:ascii="Times New Roman" w:eastAsia="Times New Roman" w:hAnsi="Times New Roman" w:cs="Times New Roman"/>
+          <w:kern w:val="0"/>
+          <w:sz w:val="24"/>
+          <w:szCs w:val="24"/>
+          <w:lang w:val="en-US" w:eastAsia="es-MX"/>
+          <w14:ligatures w14:val="none"/>
+        </w:rPr>
+      </w:pPr>
+      <w:r>
+        <w:rPr>
+          <w:rFonts w:ascii="Times New Roman" w:eastAsia="Times New Roman" w:hAnsi="Times New Roman" w:cs="Times New Roman"/>
+          <w:kern w:val="0"/>
+          <w:sz w:val="24"/>
+          <w:szCs w:val="24"/>
+          <w:lang w:val="en-US" w:eastAsia="es-MX"/>
+          <w14:ligatures w14:val="none"/>
+        </w:rPr>
+        <w:t xml:space="preserve">Glynn, P. W. (2022). Queueing theory: Past, present, and future. </w:t>
+      </w:r>
+      <w:r>
+        <w:rPr>
+          <w:rFonts w:ascii="Times New Roman" w:eastAsia="Times New Roman" w:hAnsi="Times New Roman" w:cs="Times New Roman"/>
+          <w:i/>
+          <w:iCs/>
+          <w:kern w:val="0"/>
+          <w:sz w:val="24"/>
+          <w:szCs w:val="24"/>
+          <w:lang w:val="en-US" w:eastAsia="es-MX"/>
+          <w14:ligatures w14:val="none"/>
+        </w:rPr>
+        <w:t>Queueing Systems, 100</w:t>
+      </w:r>
+      <w:r>
+        <w:rPr>
+          <w:rFonts w:ascii="Times New Roman" w:eastAsia="Times New Roman" w:hAnsi="Times New Roman" w:cs="Times New Roman"/>
+          <w:kern w:val="0"/>
+          <w:sz w:val="24"/>
+          <w:szCs w:val="24"/>
+          <w:lang w:val="en-US" w:eastAsia="es-MX"/>
+          <w14:ligatures w14:val="none"/>
+        </w:rPr>
+        <w:t>(3), 169–171.</w:t>
+      </w:r>
+    </w:p>
+    <w:p>
+      <w:pPr>
+        <w:pStyle w:val="Prrafodelista"/>
+        <w:numPr>
+          <w:ilvl w:val="0"/>
+          <w:numId w:val="3"/>
+        </w:numPr>
+        <w:spacing w:before="100" w:beforeAutospacing="1" w:after="100" w:afterAutospacing="1" w:line="240" w:lineRule="auto"/>
+        <w:rPr>
+          <w:rFonts w:ascii="Times New Roman" w:eastAsia="Times New Roman" w:hAnsi="Times New Roman" w:cs="Times New Roman"/>
+          <w:kern w:val="0"/>
+          <w:sz w:val="24"/>
+          <w:szCs w:val="24"/>
+          <w:lang w:val="en-US" w:eastAsia="es-MX"/>
+          <w14:ligatures w14:val="none"/>
+        </w:rPr>
+      </w:pPr>
+      <w:r>
+        <w:rPr>
+          <w:rFonts w:ascii="Times New Roman" w:eastAsia="Times New Roman" w:hAnsi="Times New Roman" w:cs="Times New Roman"/>
+          <w:kern w:val="0"/>
+          <w:sz w:val="24"/>
+          <w:szCs w:val="24"/>
+          <w:lang w:val="en-US" w:eastAsia="es-MX"/>
+          <w14:ligatures w14:val="none"/>
+        </w:rPr>
+        <w:t xml:space="preserve">Kleinrock, L. (1975). </w:t>
+      </w:r>
+      <w:r>
+        <w:rPr>
+          <w:rFonts w:ascii="Times New Roman" w:eastAsia="Times New Roman" w:hAnsi="Times New Roman" w:cs="Times New Roman"/>
+          <w:i/>
+          <w:iCs/>
+          <w:kern w:val="0"/>
+          <w:sz w:val="24"/>
+          <w:szCs w:val="24"/>
+          <w:lang w:val="en-US" w:eastAsia="es-MX"/>
+          <w14:ligatures w14:val="none"/>
+        </w:rPr>
+        <w:t>Queueing Systems: Volume 1: Theory</w:t>
+      </w:r>
+      <w:r>
+        <w:rPr>
+          <w:rFonts w:ascii="Times New Roman" w:eastAsia="Times New Roman" w:hAnsi="Times New Roman" w:cs="Times New Roman"/>
+          <w:kern w:val="0"/>
+          <w:sz w:val="24"/>
+          <w:szCs w:val="24"/>
+          <w:lang w:val="en-US" w:eastAsia="es-MX"/>
+          <w14:ligatures w14:val="none"/>
+        </w:rPr>
+        <w:t>. Wiley-</w:t>
+      </w:r>
+      <w:proofErr w:type="spellStart"/>
+      <w:r>
+        <w:rPr>
+          <w:rFonts w:ascii="Times New Roman" w:eastAsia="Times New Roman" w:hAnsi="Times New Roman" w:cs="Times New Roman"/>
+          <w:kern w:val="0"/>
+          <w:sz w:val="24"/>
+          <w:szCs w:val="24"/>
+          <w:lang w:val="en-US" w:eastAsia="es-MX"/>
+          <w14:ligatures w14:val="none"/>
+        </w:rPr>
+        <w:t>Interscience</w:t>
+      </w:r>
+      <w:proofErr w:type="spellEnd"/>
+      <w:r>
+        <w:rPr>
+          <w:rFonts w:ascii="Times New Roman" w:eastAsia="Times New Roman" w:hAnsi="Times New Roman" w:cs="Times New Roman"/>
+          <w:kern w:val="0"/>
+          <w:sz w:val="24"/>
+          <w:szCs w:val="24"/>
+          <w:lang w:val="en-US" w:eastAsia="es-MX"/>
+          <w14:ligatures w14:val="none"/>
+        </w:rPr>
+        <w:t>.</w:t>
+      </w:r>
+    </w:p>
+    <w:p>
+      <w:pPr>
+        <w:pStyle w:val="Prrafodelista"/>
+        <w:numPr>
+          <w:ilvl w:val="0"/>
+          <w:numId w:val="3"/>
+        </w:numPr>
+        <w:spacing w:before="100" w:beforeAutospacing="1" w:after="100" w:afterAutospacing="1" w:line="240" w:lineRule="auto"/>
+        <w:rPr>
+          <w:rFonts w:ascii="Times New Roman" w:eastAsia="Times New Roman" w:hAnsi="Times New Roman" w:cs="Times New Roman"/>
+          <w:kern w:val="0"/>
+          <w:sz w:val="24"/>
+          <w:szCs w:val="24"/>
+          <w:lang w:val="en-US" w:eastAsia="es-MX"/>
+          <w14:ligatures w14:val="none"/>
+        </w:rPr>
+      </w:pPr>
+      <w:r>
+        <w:rPr>
+          <w:rFonts w:ascii="Times New Roman" w:eastAsia="Times New Roman" w:hAnsi="Times New Roman" w:cs="Times New Roman"/>
+          <w:kern w:val="0"/>
+          <w:sz w:val="24"/>
+          <w:szCs w:val="24"/>
+          <w:lang w:eastAsia="es-MX"/>
+          <w14:ligatures w14:val="none"/>
+        </w:rPr>
+        <w:t xml:space="preserve">Kyritsis, A. I., y Deriaz, M. (2019). </w:t>
+      </w:r>
+      <w:r>
+        <w:rPr>
+          <w:rFonts w:ascii="Times New Roman" w:eastAsia="Times New Roman" w:hAnsi="Times New Roman" w:cs="Times New Roman"/>
+          <w:kern w:val="0"/>
+          <w:sz w:val="24"/>
+          <w:szCs w:val="24"/>
+          <w:lang w:val="en-US" w:eastAsia="es-MX"/>
+          <w14:ligatures w14:val="none"/>
+        </w:rPr>
+        <w:t xml:space="preserve">A machine learning approach to waiting time prediction in queueing scenarios. </w:t>
+      </w:r>
+      <w:proofErr w:type="spellStart"/>
+      <w:r>
+        <w:rPr>
+          <w:rFonts w:ascii="Times New Roman" w:eastAsia="Times New Roman" w:hAnsi="Times New Roman" w:cs="Times New Roman"/>
+          <w:kern w:val="0"/>
+          <w:sz w:val="24"/>
+          <w:szCs w:val="24"/>
+          <w:lang w:val="en-US" w:eastAsia="es-MX"/>
+          <w14:ligatures w14:val="none"/>
+        </w:rPr>
+        <w:t>En</w:t>
+      </w:r>
+      <w:proofErr w:type="spellEnd"/>
+      <w:r>
+        <w:rPr>
+          <w:rFonts w:ascii="Times New Roman" w:eastAsia="Times New Roman" w:hAnsi="Times New Roman" w:cs="Times New Roman"/>
+          <w:kern w:val="0"/>
+          <w:sz w:val="24"/>
+          <w:szCs w:val="24"/>
+          <w:lang w:val="en-US" w:eastAsia="es-MX"/>
+          <w14:ligatures w14:val="none"/>
+        </w:rPr>
+        <w:t xml:space="preserve"> </w:t>
+      </w:r>
+      <w:r>
+        <w:rPr>
+          <w:rFonts w:ascii="Times New Roman" w:eastAsia="Times New Roman" w:hAnsi="Times New Roman" w:cs="Times New Roman"/>
+          <w:i/>
+          <w:iCs/>
+          <w:kern w:val="0"/>
+          <w:sz w:val="24"/>
+          <w:szCs w:val="24"/>
+          <w:lang w:val="en-US" w:eastAsia="es-MX"/>
+          <w14:ligatures w14:val="none"/>
+        </w:rPr>
+        <w:t>2019 Second International Conference on Artificial Intelligence for Industries (AI4I)</w:t>
+      </w:r>
+      <w:r>
+        <w:rPr>
+          <w:rFonts w:ascii="Times New Roman" w:eastAsia="Times New Roman" w:hAnsi="Times New Roman" w:cs="Times New Roman"/>
+          <w:kern w:val="0"/>
+          <w:sz w:val="24"/>
+          <w:szCs w:val="24"/>
+          <w:lang w:val="en-US" w:eastAsia="es-MX"/>
+          <w14:ligatures w14:val="none"/>
+        </w:rPr>
+        <w:t xml:space="preserve"> (pp. 17–21). IEEE.</w:t>
+      </w:r>
+    </w:p>
+    <w:p>
+      <w:pPr>
+        <w:pStyle w:val="Prrafodelista"/>
+        <w:numPr>
+          <w:ilvl w:val="0"/>
+          <w:numId w:val="3"/>
+        </w:numPr>
+        <w:spacing w:before="100" w:beforeAutospacing="1" w:after="100" w:afterAutospacing="1" w:line="240" w:lineRule="auto"/>
+        <w:rPr>
+          <w:rFonts w:ascii="Times New Roman" w:eastAsia="Times New Roman" w:hAnsi="Times New Roman" w:cs="Times New Roman"/>
+          <w:kern w:val="0"/>
+          <w:sz w:val="24"/>
+          <w:szCs w:val="24"/>
+          <w:lang w:val="en-US" w:eastAsia="es-MX"/>
+          <w14:ligatures w14:val="none"/>
+        </w:rPr>
+      </w:pPr>
+      <w:r>
+        <w:rPr>
+          <w:rFonts w:ascii="Times New Roman" w:eastAsia="Times New Roman" w:hAnsi="Times New Roman" w:cs="Times New Roman"/>
+          <w:kern w:val="0"/>
+          <w:sz w:val="24"/>
+          <w:szCs w:val="24"/>
+          <w:lang w:eastAsia="es-MX"/>
+          <w14:ligatures w14:val="none"/>
+        </w:rPr>
+        <w:t xml:space="preserve">Levy, H., y Sidi, M. (1990). </w:t>
+      </w:r>
+      <w:r>
+        <w:rPr>
+          <w:rFonts w:ascii="Times New Roman" w:eastAsia="Times New Roman" w:hAnsi="Times New Roman" w:cs="Times New Roman"/>
+          <w:kern w:val="0"/>
+          <w:sz w:val="24"/>
+          <w:szCs w:val="24"/>
+          <w:lang w:val="en-US" w:eastAsia="es-MX"/>
+          <w14:ligatures w14:val="none"/>
+        </w:rPr>
+        <w:t xml:space="preserve">Polling systems: Applications, modeling, and optimization. </w:t>
+      </w:r>
+      <w:r>
+        <w:rPr>
+          <w:rFonts w:ascii="Times New Roman" w:eastAsia="Times New Roman" w:hAnsi="Times New Roman" w:cs="Times New Roman"/>
+          <w:i/>
+          <w:iCs/>
+          <w:kern w:val="0"/>
+          <w:sz w:val="24"/>
+          <w:szCs w:val="24"/>
+          <w:lang w:val="en-US" w:eastAsia="es-MX"/>
+          <w14:ligatures w14:val="none"/>
+        </w:rPr>
+        <w:t>IEEE Transactions on Communications, 30</w:t>
+      </w:r>
+      <w:r>
+        <w:rPr>
+          <w:rFonts w:ascii="Times New Roman" w:eastAsia="Times New Roman" w:hAnsi="Times New Roman" w:cs="Times New Roman"/>
+          <w:kern w:val="0"/>
+          <w:sz w:val="24"/>
+          <w:szCs w:val="24"/>
+          <w:lang w:val="en-US" w:eastAsia="es-MX"/>
+          <w14:ligatures w14:val="none"/>
+        </w:rPr>
+        <w:t>(10), 1750–1760.</w:t>
+      </w:r>
+    </w:p>
+    <w:p>
+      <w:pPr>
+        <w:pStyle w:val="Prrafodelista"/>
+        <w:numPr>
+          <w:ilvl w:val="0"/>
+          <w:numId w:val="3"/>
+        </w:numPr>
+        <w:spacing w:before="100" w:beforeAutospacing="1" w:after="100" w:afterAutospacing="1" w:line="240" w:lineRule="auto"/>
+        <w:rPr>
+          <w:rFonts w:ascii="Times New Roman" w:eastAsia="Times New Roman" w:hAnsi="Times New Roman" w:cs="Times New Roman"/>
+          <w:kern w:val="0"/>
+          <w:sz w:val="24"/>
+          <w:szCs w:val="24"/>
+          <w:lang w:val="en-US" w:eastAsia="es-MX"/>
+          <w14:ligatures w14:val="none"/>
+        </w:rPr>
+      </w:pPr>
+      <w:r>
+        <w:rPr>
+          <w:rFonts w:ascii="Times New Roman" w:eastAsia="Times New Roman" w:hAnsi="Times New Roman" w:cs="Times New Roman"/>
+          <w:kern w:val="0"/>
+          <w:sz w:val="24"/>
+          <w:szCs w:val="24"/>
+          <w:lang w:eastAsia="es-MX"/>
+          <w14:ligatures w14:val="none"/>
+        </w:rPr>
+        <w:t xml:space="preserve">Raeis, M., Tizghadam, A., y Leon-Garcia, A. (2021). </w:t>
+      </w:r>
+      <w:r>
+        <w:rPr>
+          <w:rFonts w:ascii="Times New Roman" w:eastAsia="Times New Roman" w:hAnsi="Times New Roman" w:cs="Times New Roman"/>
+          <w:kern w:val="0"/>
+          <w:sz w:val="24"/>
+          <w:szCs w:val="24"/>
+          <w:lang w:val="en-US" w:eastAsia="es-MX"/>
+          <w14:ligatures w14:val="none"/>
+        </w:rPr>
+        <w:t xml:space="preserve">Queue-learning: A reinforcement learning approach for providing quality of service. </w:t>
+      </w:r>
+      <w:proofErr w:type="spellStart"/>
+      <w:r>
+        <w:rPr>
+          <w:rFonts w:ascii="Times New Roman" w:eastAsia="Times New Roman" w:hAnsi="Times New Roman" w:cs="Times New Roman"/>
+          <w:kern w:val="0"/>
+          <w:sz w:val="24"/>
+          <w:szCs w:val="24"/>
+          <w:lang w:val="en-US" w:eastAsia="es-MX"/>
+          <w14:ligatures w14:val="none"/>
+        </w:rPr>
+        <w:t>En</w:t>
+      </w:r>
+      <w:proofErr w:type="spellEnd"/>
+      <w:r>
+        <w:rPr>
+          <w:rFonts w:ascii="Times New Roman" w:eastAsia="Times New Roman" w:hAnsi="Times New Roman" w:cs="Times New Roman"/>
+          <w:kern w:val="0"/>
+          <w:sz w:val="24"/>
+          <w:szCs w:val="24"/>
+          <w:lang w:val="en-US" w:eastAsia="es-MX"/>
+          <w14:ligatures w14:val="none"/>
+        </w:rPr>
+        <w:t xml:space="preserve"> </w:t>
+      </w:r>
+      <w:r>
+        <w:rPr>
+          <w:rFonts w:ascii="Times New Roman" w:eastAsia="Times New Roman" w:hAnsi="Times New Roman" w:cs="Times New Roman"/>
+          <w:i/>
+          <w:iCs/>
+          <w:kern w:val="0"/>
+          <w:sz w:val="24"/>
+          <w:szCs w:val="24"/>
+          <w:lang w:val="en-US" w:eastAsia="es-MX"/>
+          <w14:ligatures w14:val="none"/>
+        </w:rPr>
+        <w:t>Proceedings of the AAAI Conference on Artificial Intelligence, 35</w:t>
+      </w:r>
+      <w:r>
+        <w:rPr>
+          <w:rFonts w:ascii="Times New Roman" w:eastAsia="Times New Roman" w:hAnsi="Times New Roman" w:cs="Times New Roman"/>
+          <w:kern w:val="0"/>
+          <w:sz w:val="24"/>
+          <w:szCs w:val="24"/>
+          <w:lang w:val="en-US" w:eastAsia="es-MX"/>
+          <w14:ligatures w14:val="none"/>
+        </w:rPr>
+        <w:t>(1), 461–468.</w:t>
+      </w:r>
+    </w:p>
+    <w:p>
+      <w:pPr>
+        <w:pStyle w:val="Prrafodelista"/>
+        <w:numPr>
+          <w:ilvl w:val="0"/>
+          <w:numId w:val="3"/>
+        </w:numPr>
+        <w:spacing w:before="100" w:beforeAutospacing="1" w:after="100" w:afterAutospacing="1" w:line="240" w:lineRule="auto"/>
+        <w:rPr>
+          <w:rFonts w:ascii="Times New Roman" w:eastAsia="Times New Roman" w:hAnsi="Times New Roman" w:cs="Times New Roman"/>
+          <w:kern w:val="0"/>
+          <w:sz w:val="24"/>
+          <w:szCs w:val="24"/>
+          <w:lang w:val="en-US" w:eastAsia="es-MX"/>
+          <w14:ligatures w14:val="none"/>
+        </w:rPr>
+      </w:pPr>
+      <w:proofErr w:type="spellStart"/>
+      <w:r>
+        <w:rPr>
+          <w:rFonts w:ascii="Times New Roman" w:eastAsia="Times New Roman" w:hAnsi="Times New Roman" w:cs="Times New Roman"/>
+          <w:kern w:val="0"/>
+          <w:sz w:val="24"/>
+          <w:szCs w:val="24"/>
+          <w:lang w:val="en-US" w:eastAsia="es-MX"/>
+          <w14:ligatures w14:val="none"/>
+        </w:rPr>
+        <w:t>Roubos</w:t>
+      </w:r>
+      <w:proofErr w:type="spellEnd"/>
+      <w:r>
+        <w:rPr>
+          <w:rFonts w:ascii="Times New Roman" w:eastAsia="Times New Roman" w:hAnsi="Times New Roman" w:cs="Times New Roman"/>
+          <w:kern w:val="0"/>
+          <w:sz w:val="24"/>
+          <w:szCs w:val="24"/>
+          <w:lang w:val="en-US" w:eastAsia="es-MX"/>
+          <w14:ligatures w14:val="none"/>
+        </w:rPr>
+        <w:t xml:space="preserve">, A. (2007). </w:t>
+      </w:r>
+      <w:r>
+        <w:rPr>
+          <w:rFonts w:ascii="Times New Roman" w:eastAsia="Times New Roman" w:hAnsi="Times New Roman" w:cs="Times New Roman"/>
+          <w:i/>
+          <w:iCs/>
+          <w:kern w:val="0"/>
+          <w:sz w:val="24"/>
+          <w:szCs w:val="24"/>
+          <w:lang w:val="en-US" w:eastAsia="es-MX"/>
+          <w14:ligatures w14:val="none"/>
+        </w:rPr>
+        <w:t>Polling Systems and Their Applications</w:t>
+      </w:r>
+      <w:r>
+        <w:rPr>
+          <w:rFonts w:ascii="Times New Roman" w:eastAsia="Times New Roman" w:hAnsi="Times New Roman" w:cs="Times New Roman"/>
+          <w:kern w:val="0"/>
+          <w:sz w:val="24"/>
+          <w:szCs w:val="24"/>
+          <w:lang w:val="en-US" w:eastAsia="es-MX"/>
+          <w14:ligatures w14:val="none"/>
+        </w:rPr>
+        <w:t>. Vrije Universiteit Amsterdam.</w:t>
+      </w:r>
+    </w:p>
+    <w:p>
+      <w:pPr>
+        <w:pStyle w:val="Prrafodelista"/>
+        <w:numPr>
+          <w:ilvl w:val="0"/>
+          <w:numId w:val="3"/>
+        </w:numPr>
+        <w:spacing w:before="100" w:beforeAutospacing="1" w:after="100" w:afterAutospacing="1" w:line="240" w:lineRule="auto"/>
+        <w:rPr>
+          <w:rFonts w:ascii="Times New Roman" w:eastAsia="Times New Roman" w:hAnsi="Times New Roman" w:cs="Times New Roman"/>
+          <w:kern w:val="0"/>
+          <w:sz w:val="24"/>
+          <w:szCs w:val="24"/>
+          <w:lang w:eastAsia="es-MX"/>
+          <w14:ligatures w14:val="none"/>
+        </w:rPr>
+      </w:pPr>
+      <w:r>
+        <w:rPr>
+          <w:rFonts w:ascii="Times New Roman" w:eastAsia="Times New Roman" w:hAnsi="Times New Roman" w:cs="Times New Roman"/>
+          <w:kern w:val="0"/>
+          <w:sz w:val="24"/>
+          <w:szCs w:val="24"/>
+          <w:lang w:eastAsia="es-MX"/>
+          <w14:ligatures w14:val="none"/>
+        </w:rPr>
+        <w:t xml:space="preserve">Semenova, O. V., y Vishnevskii, V. M. (2006). </w:t>
+      </w:r>
+      <w:r>
+        <w:rPr>
+          <w:rFonts w:ascii="Times New Roman" w:eastAsia="Times New Roman" w:hAnsi="Times New Roman" w:cs="Times New Roman"/>
+          <w:kern w:val="0"/>
+          <w:sz w:val="24"/>
+          <w:szCs w:val="24"/>
+          <w:lang w:val="en-US" w:eastAsia="es-MX"/>
+          <w14:ligatures w14:val="none"/>
+        </w:rPr>
+        <w:t xml:space="preserve">Mathematical methods to study the polling systems. </w:t>
+      </w:r>
+      <w:r>
+        <w:rPr>
+          <w:rFonts w:ascii="Times New Roman" w:eastAsia="Times New Roman" w:hAnsi="Times New Roman" w:cs="Times New Roman"/>
+          <w:i/>
+          <w:iCs/>
+          <w:kern w:val="0"/>
+          <w:sz w:val="24"/>
+          <w:szCs w:val="24"/>
+          <w:lang w:eastAsia="es-MX"/>
+          <w14:ligatures w14:val="none"/>
+        </w:rPr>
+        <w:t>Automation and Remote Control, 67</w:t>
+      </w:r>
+      <w:r>
+        <w:rPr>
+          <w:rFonts w:ascii="Times New Roman" w:eastAsia="Times New Roman" w:hAnsi="Times New Roman" w:cs="Times New Roman"/>
+          <w:kern w:val="0"/>
+          <w:sz w:val="24"/>
+          <w:szCs w:val="24"/>
+          <w:lang w:eastAsia="es-MX"/>
+          <w14:ligatures w14:val="none"/>
+        </w:rPr>
+        <w:t>(2), 173–220.</w:t>
+      </w:r>
+    </w:p>
+    <w:p>
+      <w:pPr>
+        <w:pStyle w:val="Prrafodelista"/>
+        <w:numPr>
+          <w:ilvl w:val="0"/>
+          <w:numId w:val="3"/>
+        </w:numPr>
+        <w:spacing w:before="100" w:beforeAutospacing="1" w:after="100" w:afterAutospacing="1" w:line="240" w:lineRule="auto"/>
+        <w:rPr>
+          <w:rFonts w:ascii="Times New Roman" w:eastAsia="Times New Roman" w:hAnsi="Times New Roman" w:cs="Times New Roman"/>
+          <w:kern w:val="0"/>
+          <w:sz w:val="24"/>
+          <w:szCs w:val="24"/>
+          <w:lang w:eastAsia="es-MX"/>
+          <w14:ligatures w14:val="none"/>
+        </w:rPr>
+      </w:pPr>
+      <w:r>
+        <w:rPr>
+          <w:rFonts w:ascii="Times New Roman" w:eastAsia="Times New Roman" w:hAnsi="Times New Roman" w:cs="Times New Roman"/>
+          <w:kern w:val="0"/>
+          <w:sz w:val="24"/>
+          <w:szCs w:val="24"/>
+          <w:lang w:eastAsia="es-MX"/>
+          <w14:ligatures w14:val="none"/>
+        </w:rPr>
+        <w:t xml:space="preserve">Sidi, M., y Levy, H. (1991). </w:t>
+      </w:r>
+      <w:r>
+        <w:rPr>
+          <w:rFonts w:ascii="Times New Roman" w:eastAsia="Times New Roman" w:hAnsi="Times New Roman" w:cs="Times New Roman"/>
+          <w:kern w:val="0"/>
+          <w:sz w:val="24"/>
+          <w:szCs w:val="24"/>
+          <w:lang w:val="en-US" w:eastAsia="es-MX"/>
+          <w14:ligatures w14:val="none"/>
+        </w:rPr>
+        <w:t xml:space="preserve">Polling systems with simultaneous arrivals. </w:t>
+      </w:r>
+      <w:r>
+        <w:rPr>
+          <w:rFonts w:ascii="Times New Roman" w:eastAsia="Times New Roman" w:hAnsi="Times New Roman" w:cs="Times New Roman"/>
+          <w:i/>
+          <w:iCs/>
+          <w:kern w:val="0"/>
+          <w:sz w:val="24"/>
+          <w:szCs w:val="24"/>
+          <w:lang w:eastAsia="es-MX"/>
+          <w14:ligatures w14:val="none"/>
+        </w:rPr>
+        <w:t>IEEE Transactions on Communications, 39</w:t>
+      </w:r>
+      <w:r>
+        <w:rPr>
+          <w:rFonts w:ascii="Times New Roman" w:eastAsia="Times New Roman" w:hAnsi="Times New Roman" w:cs="Times New Roman"/>
+          <w:kern w:val="0"/>
+          <w:sz w:val="24"/>
+          <w:szCs w:val="24"/>
+          <w:lang w:eastAsia="es-MX"/>
+          <w14:ligatures w14:val="none"/>
+        </w:rPr>
+        <w:t>(6), 823–827.</w:t>
+      </w:r>
+    </w:p>
+    <w:p>
+      <w:pPr>
+        <w:pStyle w:val="Prrafodelista"/>
+        <w:numPr>
+          <w:ilvl w:val="0"/>
+          <w:numId w:val="3"/>
+        </w:numPr>
+        <w:spacing w:before="100" w:beforeAutospacing="1" w:after="100" w:afterAutospacing="1" w:line="240" w:lineRule="auto"/>
+        <w:rPr>
+          <w:rFonts w:ascii="Times New Roman" w:eastAsia="Times New Roman" w:hAnsi="Times New Roman" w:cs="Times New Roman"/>
+          <w:kern w:val="0"/>
+          <w:sz w:val="24"/>
+          <w:szCs w:val="24"/>
+          <w:lang w:eastAsia="es-MX"/>
+          <w14:ligatures w14:val="none"/>
+        </w:rPr>
+      </w:pPr>
+      <w:r>
+        <w:rPr>
+          <w:rFonts w:ascii="Times New Roman" w:eastAsia="Times New Roman" w:hAnsi="Times New Roman" w:cs="Times New Roman"/>
+          <w:kern w:val="0"/>
+          <w:sz w:val="24"/>
+          <w:szCs w:val="24"/>
+          <w:lang w:eastAsia="es-MX"/>
+          <w14:ligatures w14:val="none"/>
+        </w:rPr>
+        <w:t xml:space="preserve">Sokolov, A., Semenova, O., y Larionov, A. (2024). </w:t>
+      </w:r>
+      <w:r>
+        <w:rPr>
+          <w:rFonts w:ascii="Times New Roman" w:eastAsia="Times New Roman" w:hAnsi="Times New Roman" w:cs="Times New Roman"/>
+          <w:kern w:val="0"/>
+          <w:sz w:val="24"/>
+          <w:szCs w:val="24"/>
+          <w:lang w:val="en-US" w:eastAsia="es-MX"/>
+          <w14:ligatures w14:val="none"/>
+        </w:rPr>
+        <w:t xml:space="preserve">Examining the performance of a distributed system through the application of queuing theory. </w:t>
+      </w:r>
+      <w:proofErr w:type="spellStart"/>
+      <w:r>
+        <w:rPr>
+          <w:rFonts w:ascii="Times New Roman" w:eastAsia="Times New Roman" w:hAnsi="Times New Roman" w:cs="Times New Roman"/>
+          <w:kern w:val="0"/>
+          <w:sz w:val="24"/>
+          <w:szCs w:val="24"/>
+          <w:lang w:val="en-US" w:eastAsia="es-MX"/>
+          <w14:ligatures w14:val="none"/>
+        </w:rPr>
+        <w:t>En</w:t>
+      </w:r>
+      <w:proofErr w:type="spellEnd"/>
+      <w:r>
+        <w:rPr>
+          <w:rFonts w:ascii="Times New Roman" w:eastAsia="Times New Roman" w:hAnsi="Times New Roman" w:cs="Times New Roman"/>
+          <w:kern w:val="0"/>
+          <w:sz w:val="24"/>
+          <w:szCs w:val="24"/>
+          <w:lang w:val="en-US" w:eastAsia="es-MX"/>
+          <w14:ligatures w14:val="none"/>
+        </w:rPr>
+        <w:t xml:space="preserve"> </w:t>
+      </w:r>
+      <w:r>
+        <w:rPr>
+          <w:rFonts w:ascii="Times New Roman" w:eastAsia="Times New Roman" w:hAnsi="Times New Roman" w:cs="Times New Roman"/>
+          <w:i/>
+          <w:iCs/>
+          <w:kern w:val="0"/>
+          <w:sz w:val="24"/>
+          <w:szCs w:val="24"/>
+          <w:lang w:val="en-US" w:eastAsia="es-MX"/>
+          <w14:ligatures w14:val="none"/>
+        </w:rPr>
+        <w:t>Distributed Computer and Communication Networks: 26th International Conference, DCCN 2023, Revised Selected Papers</w:t>
+      </w:r>
+      <w:r>
+        <w:rPr>
+          <w:rFonts w:ascii="Times New Roman" w:eastAsia="Times New Roman" w:hAnsi="Times New Roman" w:cs="Times New Roman"/>
+          <w:kern w:val="0"/>
+          <w:sz w:val="24"/>
+          <w:szCs w:val="24"/>
+          <w:lang w:val="en-US" w:eastAsia="es-MX"/>
+          <w14:ligatures w14:val="none"/>
+        </w:rPr>
+        <w:t xml:space="preserve"> (Vol. 2129, p. 16). </w:t>
+      </w:r>
+      <w:r>
+        <w:rPr>
+          <w:rFonts w:ascii="Times New Roman" w:eastAsia="Times New Roman" w:hAnsi="Times New Roman" w:cs="Times New Roman"/>
+          <w:kern w:val="0"/>
+          <w:sz w:val="24"/>
+          <w:szCs w:val="24"/>
+          <w:lang w:eastAsia="es-MX"/>
+          <w14:ligatures w14:val="none"/>
+        </w:rPr>
+        <w:t>Springer Nature.</w:t>
+      </w:r>
+    </w:p>
+    <w:p>
+      <w:pPr>
+        <w:pStyle w:val="Prrafodelista"/>
+        <w:numPr>
+          <w:ilvl w:val="0"/>
+          <w:numId w:val="3"/>
+        </w:numPr>
+        <w:spacing w:before="100" w:beforeAutospacing="1" w:after="100" w:afterAutospacing="1" w:line="240" w:lineRule="auto"/>
+        <w:rPr>
+          <w:rFonts w:ascii="Times New Roman" w:eastAsia="Times New Roman" w:hAnsi="Times New Roman" w:cs="Times New Roman"/>
+          <w:kern w:val="0"/>
+          <w:sz w:val="24"/>
+          <w:szCs w:val="24"/>
+          <w:lang w:val="en-US" w:eastAsia="es-MX"/>
+          <w14:ligatures w14:val="none"/>
+        </w:rPr>
+      </w:pPr>
+      <w:r>
+        <w:rPr>
+          <w:rFonts w:ascii="Times New Roman" w:eastAsia="Times New Roman" w:hAnsi="Times New Roman" w:cs="Times New Roman"/>
+          <w:kern w:val="0"/>
+          <w:sz w:val="24"/>
+          <w:szCs w:val="24"/>
+          <w:lang w:eastAsia="es-MX"/>
+          <w14:ligatures w14:val="none"/>
+        </w:rPr>
+        <w:t xml:space="preserve">Sutton, R. S., y Barto, A. G. (2018). </w:t>
+      </w:r>
+      <w:r>
+        <w:rPr>
+          <w:rFonts w:ascii="Times New Roman" w:eastAsia="Times New Roman" w:hAnsi="Times New Roman" w:cs="Times New Roman"/>
+          <w:i/>
+          <w:iCs/>
+          <w:kern w:val="0"/>
+          <w:sz w:val="24"/>
+          <w:szCs w:val="24"/>
+          <w:lang w:val="en-US" w:eastAsia="es-MX"/>
+          <w14:ligatures w14:val="none"/>
+        </w:rPr>
+        <w:t>Reinforcement Learning: An Introduction</w:t>
+      </w:r>
+      <w:r>
+        <w:rPr>
+          <w:rFonts w:ascii="Times New Roman" w:eastAsia="Times New Roman" w:hAnsi="Times New Roman" w:cs="Times New Roman"/>
+          <w:kern w:val="0"/>
+          <w:sz w:val="24"/>
+          <w:szCs w:val="24"/>
+          <w:lang w:val="en-US" w:eastAsia="es-MX"/>
+          <w14:ligatures w14:val="none"/>
+        </w:rPr>
+        <w:t xml:space="preserve"> (2da ed.). MIT Press.</w:t>
+      </w:r>
+    </w:p>
+    <w:p>
+      <w:pPr>
+        <w:pStyle w:val="Prrafodelista"/>
+        <w:numPr>
+          <w:ilvl w:val="0"/>
+          <w:numId w:val="3"/>
+        </w:numPr>
+        <w:spacing w:before="100" w:beforeAutospacing="1" w:after="100" w:afterAutospacing="1" w:line="240" w:lineRule="auto"/>
+        <w:rPr>
+          <w:rFonts w:ascii="Times New Roman" w:eastAsia="Times New Roman" w:hAnsi="Times New Roman" w:cs="Times New Roman"/>
+          <w:kern w:val="0"/>
+          <w:sz w:val="24"/>
+          <w:szCs w:val="24"/>
+          <w:lang w:val="en-US" w:eastAsia="es-MX"/>
+          <w14:ligatures w14:val="none"/>
+        </w:rPr>
+      </w:pPr>
+      <w:r>
+        <w:rPr>
+          <w:rFonts w:ascii="Times New Roman" w:eastAsia="Times New Roman" w:hAnsi="Times New Roman" w:cs="Times New Roman"/>
+          <w:kern w:val="0"/>
+          <w:sz w:val="24"/>
+          <w:szCs w:val="24"/>
+          <w:lang w:val="en-US" w:eastAsia="es-MX"/>
+          <w14:ligatures w14:val="none"/>
+        </w:rPr>
+        <w:t xml:space="preserve">Takagi, H. (1988). Queueing analysis of polling models. </w:t>
+      </w:r>
+      <w:r>
+        <w:rPr>
+          <w:rFonts w:ascii="Times New Roman" w:eastAsia="Times New Roman" w:hAnsi="Times New Roman" w:cs="Times New Roman"/>
+          <w:i/>
+          <w:iCs/>
+          <w:kern w:val="0"/>
+          <w:sz w:val="24"/>
+          <w:szCs w:val="24"/>
+          <w:lang w:val="en-US" w:eastAsia="es-MX"/>
+          <w14:ligatures w14:val="none"/>
+        </w:rPr>
+        <w:t>ACM Computing Surveys, 20</w:t>
+      </w:r>
+      <w:r>
+        <w:rPr>
+          <w:rFonts w:ascii="Times New Roman" w:eastAsia="Times New Roman" w:hAnsi="Times New Roman" w:cs="Times New Roman"/>
+          <w:kern w:val="0"/>
+          <w:sz w:val="24"/>
+          <w:szCs w:val="24"/>
+          <w:lang w:val="en-US" w:eastAsia="es-MX"/>
+          <w14:ligatures w14:val="none"/>
+        </w:rPr>
+        <w:t>(1), 5–28.</w:t>
+      </w:r>
+    </w:p>
+    <w:p>
+      <w:pPr>
+        <w:pStyle w:val="Prrafodelista"/>
+        <w:numPr>
+          <w:ilvl w:val="0"/>
+          <w:numId w:val="3"/>
+        </w:numPr>
+        <w:spacing w:before="100" w:beforeAutospacing="1" w:after="100" w:afterAutospacing="1" w:line="240" w:lineRule="auto"/>
+        <w:rPr>
+          <w:rFonts w:ascii="Times New Roman" w:eastAsia="Times New Roman" w:hAnsi="Times New Roman" w:cs="Times New Roman"/>
+          <w:kern w:val="0"/>
+          <w:sz w:val="24"/>
+          <w:szCs w:val="24"/>
+          <w:lang w:val="en-US" w:eastAsia="es-MX"/>
+          <w14:ligatures w14:val="none"/>
+        </w:rPr>
+      </w:pPr>
+      <w:r>
+        <w:rPr>
+          <w:rFonts w:ascii="Times New Roman" w:eastAsia="Times New Roman" w:hAnsi="Times New Roman" w:cs="Times New Roman"/>
+          <w:kern w:val="0"/>
+          <w:sz w:val="24"/>
+          <w:szCs w:val="24"/>
+          <w:lang w:eastAsia="es-MX"/>
+          <w14:ligatures w14:val="none"/>
+        </w:rPr>
+        <w:t xml:space="preserve">Vishnevsky, V., y Gorbunova, A. V. (2021). </w:t>
+      </w:r>
+      <w:r>
+        <w:rPr>
+          <w:rFonts w:ascii="Times New Roman" w:eastAsia="Times New Roman" w:hAnsi="Times New Roman" w:cs="Times New Roman"/>
+          <w:kern w:val="0"/>
+          <w:sz w:val="24"/>
+          <w:szCs w:val="24"/>
+          <w:lang w:val="en-US" w:eastAsia="es-MX"/>
+          <w14:ligatures w14:val="none"/>
+        </w:rPr>
+        <w:t xml:space="preserve">Application of machine learning methods to solving problems of queuing theory. </w:t>
+      </w:r>
+      <w:proofErr w:type="spellStart"/>
+      <w:r>
+        <w:rPr>
+          <w:rFonts w:ascii="Times New Roman" w:eastAsia="Times New Roman" w:hAnsi="Times New Roman" w:cs="Times New Roman"/>
+          <w:kern w:val="0"/>
+          <w:sz w:val="24"/>
+          <w:szCs w:val="24"/>
+          <w:lang w:val="en-US" w:eastAsia="es-MX"/>
+          <w14:ligatures w14:val="none"/>
+        </w:rPr>
+        <w:t>En</w:t>
+      </w:r>
+      <w:proofErr w:type="spellEnd"/>
+      <w:r>
+        <w:rPr>
+          <w:rFonts w:ascii="Times New Roman" w:eastAsia="Times New Roman" w:hAnsi="Times New Roman" w:cs="Times New Roman"/>
+          <w:kern w:val="0"/>
+          <w:sz w:val="24"/>
+          <w:szCs w:val="24"/>
+          <w:lang w:val="en-US" w:eastAsia="es-MX"/>
+          <w14:ligatures w14:val="none"/>
+        </w:rPr>
+        <w:t xml:space="preserve"> </w:t>
+      </w:r>
+      <w:r>
+        <w:rPr>
+          <w:rFonts w:ascii="Times New Roman" w:eastAsia="Times New Roman" w:hAnsi="Times New Roman" w:cs="Times New Roman"/>
+          <w:i/>
+          <w:iCs/>
+          <w:kern w:val="0"/>
+          <w:sz w:val="24"/>
+          <w:szCs w:val="24"/>
+          <w:lang w:val="en-US" w:eastAsia="es-MX"/>
+          <w14:ligatures w14:val="none"/>
+        </w:rPr>
+        <w:t>Information Technologies and Mathematical Modelling</w:t>
+      </w:r>
+      <w:r>
+        <w:rPr>
+          <w:rFonts w:ascii="Times New Roman" w:eastAsia="Times New Roman" w:hAnsi="Times New Roman" w:cs="Times New Roman"/>
+          <w:kern w:val="0"/>
+          <w:sz w:val="24"/>
+          <w:szCs w:val="24"/>
+          <w:lang w:val="en-US" w:eastAsia="es-MX"/>
+          <w14:ligatures w14:val="none"/>
+        </w:rPr>
+        <w:t xml:space="preserve"> (pp. 304–316). Springer.</w:t>
+      </w:r>
+    </w:p>
+    <w:p>
+      <w:pPr>
+        <w:pStyle w:val="Prrafodelista"/>
+        <w:numPr>
+          <w:ilvl w:val="0"/>
+          <w:numId w:val="3"/>
+        </w:numPr>
+        <w:spacing w:before="100" w:beforeAutospacing="1" w:after="100" w:afterAutospacing="1" w:line="240" w:lineRule="auto"/>
+        <w:rPr>
+          <w:rFonts w:ascii="Times New Roman" w:eastAsia="Times New Roman" w:hAnsi="Times New Roman" w:cs="Times New Roman"/>
+          <w:kern w:val="0"/>
+          <w:sz w:val="24"/>
+          <w:szCs w:val="24"/>
+          <w:lang w:val="en-US" w:eastAsia="es-MX"/>
+          <w14:ligatures w14:val="none"/>
+        </w:rPr>
+      </w:pPr>
+      <w:r>
+        <w:rPr>
+          <w:rFonts w:ascii="Times New Roman" w:eastAsia="Times New Roman" w:hAnsi="Times New Roman" w:cs="Times New Roman"/>
+          <w:kern w:val="0"/>
+          <w:sz w:val="24"/>
+          <w:szCs w:val="24"/>
+          <w:lang w:eastAsia="es-MX"/>
+          <w14:ligatures w14:val="none"/>
+        </w:rPr>
+        <w:t xml:space="preserve">Vishnevsky, V., Semenova, O., y Bui, D. T. (2021). </w:t>
+      </w:r>
+      <w:r>
+        <w:rPr>
+          <w:rFonts w:ascii="Times New Roman" w:eastAsia="Times New Roman" w:hAnsi="Times New Roman" w:cs="Times New Roman"/>
+          <w:kern w:val="0"/>
+          <w:sz w:val="24"/>
+          <w:szCs w:val="24"/>
+          <w:lang w:val="en-US" w:eastAsia="es-MX"/>
+          <w14:ligatures w14:val="none"/>
+        </w:rPr>
+        <w:t xml:space="preserve">Using a machine learning approach for analysis of polling systems with correlated arrivals. </w:t>
+      </w:r>
+      <w:proofErr w:type="spellStart"/>
+      <w:r>
+        <w:rPr>
+          <w:rFonts w:ascii="Times New Roman" w:eastAsia="Times New Roman" w:hAnsi="Times New Roman" w:cs="Times New Roman"/>
+          <w:kern w:val="0"/>
+          <w:sz w:val="24"/>
+          <w:szCs w:val="24"/>
+          <w:lang w:val="en-US" w:eastAsia="es-MX"/>
+          <w14:ligatures w14:val="none"/>
+        </w:rPr>
+        <w:t>En</w:t>
+      </w:r>
+      <w:proofErr w:type="spellEnd"/>
+      <w:r>
+        <w:rPr>
+          <w:rFonts w:ascii="Times New Roman" w:eastAsia="Times New Roman" w:hAnsi="Times New Roman" w:cs="Times New Roman"/>
+          <w:kern w:val="0"/>
+          <w:sz w:val="24"/>
+          <w:szCs w:val="24"/>
+          <w:lang w:val="en-US" w:eastAsia="es-MX"/>
+          <w14:ligatures w14:val="none"/>
+        </w:rPr>
+        <w:t xml:space="preserve"> </w:t>
+      </w:r>
+      <w:r>
+        <w:rPr>
+          <w:rFonts w:ascii="Times New Roman" w:eastAsia="Times New Roman" w:hAnsi="Times New Roman" w:cs="Times New Roman"/>
+          <w:i/>
+          <w:iCs/>
+          <w:kern w:val="0"/>
+          <w:sz w:val="24"/>
+          <w:szCs w:val="24"/>
+          <w:lang w:val="en-US" w:eastAsia="es-MX"/>
+          <w14:ligatures w14:val="none"/>
+        </w:rPr>
+        <w:t>Distributed Computer and Communication Networks</w:t>
+      </w:r>
+      <w:r>
+        <w:rPr>
+          <w:rFonts w:ascii="Times New Roman" w:eastAsia="Times New Roman" w:hAnsi="Times New Roman" w:cs="Times New Roman"/>
+          <w:kern w:val="0"/>
+          <w:sz w:val="24"/>
+          <w:szCs w:val="24"/>
+          <w:lang w:val="en-US" w:eastAsia="es-MX"/>
+          <w14:ligatures w14:val="none"/>
+        </w:rPr>
+        <w:t xml:space="preserve"> (pp. 336–345). Springer.</w:t>
+      </w:r>
+    </w:p>
+    <w:p>
+      <w:pPr>
+        <w:pStyle w:val="Prrafodelista"/>
+        <w:numPr>
+          <w:ilvl w:val="0"/>
+          <w:numId w:val="3"/>
+        </w:numPr>
+        <w:spacing w:before="100" w:beforeAutospacing="1" w:after="100" w:afterAutospacing="1" w:line="240" w:lineRule="auto"/>
+        <w:rPr>
+          <w:rFonts w:ascii="Times New Roman" w:eastAsia="Times New Roman" w:hAnsi="Times New Roman" w:cs="Times New Roman"/>
+          <w:kern w:val="0"/>
+          <w:sz w:val="24"/>
+          <w:szCs w:val="24"/>
+          <w:lang w:eastAsia="es-MX"/>
+          <w14:ligatures w14:val="none"/>
+        </w:rPr>
+      </w:pPr>
+      <w:r>
+        <w:rPr>
+          <w:rFonts w:ascii="Times New Roman" w:eastAsia="Times New Roman" w:hAnsi="Times New Roman" w:cs="Times New Roman"/>
+          <w:kern w:val="0"/>
+          <w:sz w:val="24"/>
+          <w:szCs w:val="24"/>
+          <w:lang w:val="en-US" w:eastAsia="es-MX"/>
+          <w14:ligatures w14:val="none"/>
+        </w:rPr>
+        <w:t xml:space="preserve">Wang, H., y Hart, B. (2025). Queueing theory-based spare parts prediction through machine learning. </w:t>
+      </w:r>
+      <w:r>
+        <w:rPr>
+          <w:rFonts w:ascii="Times New Roman" w:eastAsia="Times New Roman" w:hAnsi="Times New Roman" w:cs="Times New Roman"/>
+          <w:kern w:val="0"/>
+          <w:sz w:val="24"/>
+          <w:szCs w:val="24"/>
+          <w:lang w:eastAsia="es-MX"/>
+          <w14:ligatures w14:val="none"/>
+        </w:rPr>
+        <w:t xml:space="preserve">En </w:t>
+      </w:r>
+      <w:r>
+        <w:rPr>
+          <w:rFonts w:ascii="Times New Roman" w:eastAsia="Times New Roman" w:hAnsi="Times New Roman" w:cs="Times New Roman"/>
+          <w:i/>
+          <w:iCs/>
+          <w:kern w:val="0"/>
+          <w:sz w:val="24"/>
+          <w:szCs w:val="24"/>
+          <w:lang w:eastAsia="es-MX"/>
+          <w14:ligatures w14:val="none"/>
+        </w:rPr>
+        <w:t>2025 Annual Reliability and Maintainability Symposium (RAMS)</w:t>
+      </w:r>
+      <w:r>
+        <w:rPr>
+          <w:rFonts w:ascii="Times New Roman" w:eastAsia="Times New Roman" w:hAnsi="Times New Roman" w:cs="Times New Roman"/>
+          <w:kern w:val="0"/>
+          <w:sz w:val="24"/>
+          <w:szCs w:val="24"/>
+          <w:lang w:eastAsia="es-MX"/>
+          <w14:ligatures w14:val="none"/>
+        </w:rPr>
+        <w:t xml:space="preserve"> (pp. 1–7). IEEE.</w:t>
+      </w:r>
+    </w:p>
+    <w:p>
+      <w:pPr>
+        <w:pStyle w:val="Prrafodelista"/>
+        <w:numPr>
+          <w:ilvl w:val="0"/>
+          <w:numId w:val="3"/>
+        </w:numPr>
+        <w:spacing w:before="100" w:beforeAutospacing="1" w:after="100" w:afterAutospacing="1" w:line="240" w:lineRule="auto"/>
+        <w:rPr>
+          <w:rFonts w:ascii="Times New Roman" w:eastAsia="Times New Roman" w:hAnsi="Times New Roman" w:cs="Times New Roman"/>
+          <w:kern w:val="0"/>
+          <w:sz w:val="24"/>
+          <w:szCs w:val="24"/>
+          <w:lang w:val="en-US" w:eastAsia="es-MX"/>
+          <w14:ligatures w14:val="none"/>
+        </w:rPr>
+      </w:pPr>
+      <w:r>
+        <w:rPr>
+          <w:rFonts w:ascii="Times New Roman" w:eastAsia="Times New Roman" w:hAnsi="Times New Roman" w:cs="Times New Roman"/>
+          <w:kern w:val="0"/>
+          <w:sz w:val="24"/>
+          <w:szCs w:val="24"/>
+          <w:lang w:val="en-US" w:eastAsia="es-MX"/>
+          <w14:ligatures w14:val="none"/>
+        </w:rPr>
+        <w:t>Zhou, Z., Wang, X., y Zhang, C. (2020). Queueing theory meets deep learning.</w:t>
       </w:r>
     </w:p>
     <w:p>
@@ -467,8 +2230,6 @@
         <w:jc w:val="both"/>
         <w:rPr>
           <w:rFonts w:ascii="Times New Roman" w:hAnsi="Times New Roman" w:cs="Times New Roman"/>
-          <w:b/>
-          <w:bCs/>
           <w:sz w:val="24"/>
           <w:szCs w:val="24"/>
           <w:lang w:val="es-MX"/>
@@ -477,12 +2238,75 @@
       <w:r>
         <w:rPr>
           <w:rFonts w:ascii="Times New Roman" w:hAnsi="Times New Roman" w:cs="Times New Roman"/>
-          <w:b/>
-          <w:bCs/>
+          <w:sz w:val="24"/>
+          <w:szCs w:val="24"/>
+          <w:lang w:val="en-US"/>
+        </w:rPr>
+        <w:lastRenderedPageBreak/>
+        <w:t xml:space="preserve"> </w:t>
+      </w:r>
+      <w:r>
+        <w:rPr>
+          <w:rFonts w:ascii="Times New Roman" w:hAnsi="Times New Roman" w:cs="Times New Roman"/>
           <w:sz w:val="24"/>
           <w:szCs w:val="24"/>
           <w:lang w:val="es-MX"/>
         </w:rPr>
+        <w:t>(3</w:t>
+      </w:r>
+      <w:r>
+        <w:rPr>
+          <w:rFonts w:ascii="Times New Roman" w:hAnsi="Times New Roman" w:cs="Times New Roman"/>
+          <w:sz w:val="24"/>
+          <w:szCs w:val="24"/>
+          <w:lang w:val="es-MX"/>
+        </w:rPr>
+        <w:t>155</w:t>
+      </w:r>
+      <w:r>
+        <w:rPr>
+          <w:rFonts w:ascii="Times New Roman" w:hAnsi="Times New Roman" w:cs="Times New Roman"/>
+          <w:sz w:val="24"/>
+          <w:szCs w:val="24"/>
+          <w:lang w:val="es-MX"/>
+        </w:rPr>
+        <w:t xml:space="preserve"> caracteres)</w:t>
+      </w:r>
+    </w:p>
+    <w:p>
+      <w:pPr>
+        <w:pStyle w:val="CorpsA"/>
+        <w:spacing w:line="276" w:lineRule="auto"/>
+        <w:jc w:val="both"/>
+        <w:rPr>
+          <w:rFonts w:ascii="Times New Roman" w:hAnsi="Times New Roman" w:cs="Times New Roman"/>
+          <w:b/>
+          <w:bCs/>
+          <w:sz w:val="24"/>
+          <w:szCs w:val="24"/>
+          <w:lang w:val="es-MX"/>
+        </w:rPr>
+      </w:pPr>
+      <w:r>
+        <w:rPr>
+          <w:rFonts w:ascii="Times New Roman" w:hAnsi="Times New Roman" w:cs="Times New Roman"/>
+          <w:b/>
+          <w:bCs/>
+          <w:sz w:val="24"/>
+          <w:szCs w:val="24"/>
+          <w:lang w:val="es-MX"/>
+        </w:rPr>
+        <w:t xml:space="preserve">13. </w:t>
+      </w:r>
+      <w:r>
+        <w:rPr>
+          <w:rFonts w:ascii="Times New Roman" w:hAnsi="Times New Roman" w:cs="Times New Roman"/>
+          <w:b/>
+          <w:bCs/>
+          <w:sz w:val="24"/>
+          <w:szCs w:val="24"/>
+          <w:lang w:val="es-MX"/>
+        </w:rPr>
         <w:t xml:space="preserve">Plan de trabajo </w:t>
       </w:r>
     </w:p>
@@ -507,6 +2331,17 @@
           <w:szCs w:val="24"/>
           <w:lang w:val="es-MX"/>
         </w:rPr>
+        <w:t xml:space="preserve">13.1 </w:t>
+      </w:r>
+      <w:r>
+        <w:rPr>
+          <w:rFonts w:cstheme="minorHAnsi"/>
+          <w:b/>
+          <w:bCs/>
+          <w:sz w:val="24"/>
+          <w:szCs w:val="24"/>
+          <w:lang w:val="es-MX"/>
+        </w:rPr>
         <w:t>Etapa</w:t>
       </w:r>
       <w:r>
@@ -610,6 +2445,17 @@
           <w:szCs w:val="24"/>
           <w:lang w:val="es-MX"/>
         </w:rPr>
+        <w:t xml:space="preserve">13.2 </w:t>
+      </w:r>
+      <w:r>
+        <w:rPr>
+          <w:rFonts w:cstheme="minorHAnsi"/>
+          <w:b/>
+          <w:bCs/>
+          <w:sz w:val="24"/>
+          <w:szCs w:val="24"/>
+          <w:lang w:val="es-MX"/>
+        </w:rPr>
         <w:t>Descripción de la etapa</w:t>
       </w:r>
     </w:p>
@@ -658,6 +2504,17 @@
           <w:szCs w:val="24"/>
           <w:lang w:val="es-MX"/>
         </w:rPr>
+        <w:t xml:space="preserve">14. </w:t>
+      </w:r>
+      <w:r>
+        <w:rPr>
+          <w:rFonts w:cstheme="minorHAnsi"/>
+          <w:b/>
+          <w:bCs/>
+          <w:sz w:val="24"/>
+          <w:szCs w:val="24"/>
+          <w:lang w:val="es-MX"/>
+        </w:rPr>
         <w:t>Agregar metas</w:t>
       </w:r>
     </w:p>
@@ -684,6 +2541,17 @@
           <w:szCs w:val="24"/>
           <w:lang w:val="es-MX"/>
         </w:rPr>
+        <w:t xml:space="preserve">14.1 </w:t>
+      </w:r>
+      <w:r>
+        <w:rPr>
+          <w:rFonts w:cstheme="minorHAnsi"/>
+          <w:b/>
+          <w:bCs/>
+          <w:sz w:val="24"/>
+          <w:szCs w:val="24"/>
+          <w:lang w:val="es-MX"/>
+        </w:rPr>
         <w:t>Meta 1</w:t>
       </w:r>
     </w:p>
@@ -708,7 +2576,6 @@
           <w:szCs w:val="24"/>
           <w:lang w:val="es-MX"/>
         </w:rPr>
-        <w:lastRenderedPageBreak/>
         <w:t>Descripción de la Meta</w:t>
       </w:r>
       <w:r>
@@ -744,6 +2611,17 @@
           <w:szCs w:val="24"/>
           <w:lang w:val="es-MX"/>
         </w:rPr>
+        <w:t xml:space="preserve">14. 2 </w:t>
+      </w:r>
+      <w:r>
+        <w:rPr>
+          <w:rFonts w:cstheme="minorHAnsi"/>
+          <w:b/>
+          <w:bCs/>
+          <w:sz w:val="24"/>
+          <w:szCs w:val="24"/>
+          <w:lang w:val="es-MX"/>
+        </w:rPr>
         <w:t>Agregar entregables</w:t>
       </w:r>
     </w:p>
@@ -790,6 +2668,17 @@
           <w:szCs w:val="24"/>
           <w:lang w:val="es-MX"/>
         </w:rPr>
+        <w:t xml:space="preserve">14.3 </w:t>
+      </w:r>
+      <w:r>
+        <w:rPr>
+          <w:rFonts w:cstheme="minorHAnsi"/>
+          <w:b/>
+          <w:bCs/>
+          <w:sz w:val="24"/>
+          <w:szCs w:val="24"/>
+          <w:lang w:val="es-MX"/>
+        </w:rPr>
         <w:t>Agregar actividades</w:t>
       </w:r>
     </w:p>
@@ -814,6 +2703,16 @@
           <w:sz w:val="24"/>
           <w:szCs w:val="24"/>
         </w:rPr>
+        <w:t xml:space="preserve">14.4 </w:t>
+      </w:r>
+      <w:r>
+        <w:rPr>
+          <w:rFonts w:cstheme="minorHAnsi"/>
+          <w:b/>
+          <w:bCs/>
+          <w:sz w:val="24"/>
+          <w:szCs w:val="24"/>
+        </w:rPr>
         <w:t>Actividad</w:t>
       </w:r>
     </w:p>
@@ -830,6 +2729,16 @@
           <w:szCs w:val="24"/>
         </w:rPr>
       </w:pPr>
+      <w:r>
+        <w:rPr>
+          <w:rFonts w:cstheme="minorHAnsi"/>
+          <w:b/>
+          <w:bCs/>
+          <w:sz w:val="24"/>
+          <w:szCs w:val="24"/>
+        </w:rPr>
+        <w:t xml:space="preserve">14.5 </w:t>
+      </w:r>
       <w:r>
         <w:rPr>
           <w:rFonts w:cstheme="minorHAnsi"/>
@@ -905,6 +2814,92 @@
 <file path=word/numbering.xml><?xml version="1.0" encoding="utf-8"?>
 <w:numbering xmlns:wpc="http://schemas.microsoft.com/office/word/2010/wordprocessingCanvas" xmlns:cx="http://schemas.microsoft.com/office/drawing/2014/chartex" xmlns:cx1="http://schemas.microsoft.com/office/drawing/2015/9/8/chartex" xmlns:cx2="http://schemas.microsoft.com/office/drawing/2015/10/21/chartex" xmlns:cx3="http://schemas.microsoft.com/office/drawing/2016/5/9/chartex" xmlns:cx4="http://schemas.microsoft.com/office/drawing/2016/5/10/chartex" xmlns:cx5="http://schemas.microsoft.com/office/drawing/2016/5/11/chartex" xmlns:cx6="http://schemas.microsoft.com/office/drawing/2016/5/12/chartex" xmlns:cx7="http://schemas.microsoft.com/office/drawing/2016/5/13/chartex" xmlns:cx8="http://schemas.microsoft.com/office/drawing/2016/5/14/chartex" xmlns:mc="http://schemas.openxmlformats.org/markup-compatibility/2006" xmlns:aink="http://schemas.microsoft.com/office/drawing/2016/ink" xmlns:am3d="http://schemas.microsoft.com/office/drawing/2017/model3d" xmlns:o="urn:schemas-microsoft-com:office:office" xmlns:oel="http://schemas.microsoft.com/office/2019/extlst" xmlns:r="http://schemas.openxmlformats.org/officeDocument/2006/relationships" xmlns:m="http://schemas.openxmlformats.org/officeDocument/2006/math" xmlns:v="urn:schemas-microsoft-com:vml" xmlns:wp14="http://schemas.microsoft.com/office/word/2010/wordprocessingDrawing" xmlns:wp="http://schemas.openxmlformats.org/drawingml/2006/wordprocessingDrawing" xmlns:w10="urn:schemas-microsoft-com:office:word" xmlns:w="http://schemas.openxmlformats.org/wordprocessingml/2006/main" xmlns:w14="http://schemas.microsoft.com/office/word/2010/wordml" xmlns:w15="http://schemas.microsoft.com/office/word/2012/wordml" xmlns:w16cex="http://schemas.microsoft.com/office/word/2018/wordml/cex" xmlns:w16cid="http://schemas.microsoft.com/office/word/2016/wordml/cid" xmlns:w16="http://schemas.microsoft.com/office/word/2018/wordml" xmlns:w16sdtdh="http://schemas.microsoft.com/office/word/2020/wordml/sdtdatahash" xmlns:w16se="http://schemas.microsoft.com/office/word/2015/wordml/symex" xmlns:wpg="http://schemas.microsoft.com/office/word/2010/wordprocessingGroup" xmlns:wpi="http://schemas.microsoft.com/office/word/2010/wordprocessingInk" xmlns:wne="http://schemas.microsoft.com/office/word/2006/wordml" xmlns:wps="http://schemas.microsoft.com/office/word/2010/wordprocessingShape" mc:Ignorable="w14 w15 w16se w16cid w16 w16cex w16sdtdh wp14">
   <w:abstractNum w:abstractNumId="0" w15:restartNumberingAfterBreak="0">
+    <w:nsid w:val="1FBA4A5F"/>
+    <w:multiLevelType w:val="hybridMultilevel"/>
+    <w:tmpl w:val="B46655E6"/>
+    <w:lvl w:ilvl="0" w:tplc="080A000F">
+      <w:start w:val="1"/>
+      <w:numFmt w:val="decimal"/>
+      <w:lvlText w:val="%1."/>
+      <w:lvlJc w:val="left"/>
+      <w:pPr>
+        <w:ind w:left="720" w:hanging="360"/>
+      </w:pPr>
+    </w:lvl>
+    <w:lvl w:ilvl="1" w:tplc="080A0019" w:tentative="1">
+      <w:start w:val="1"/>
+      <w:numFmt w:val="lowerLetter"/>
+      <w:lvlText w:val="%2."/>
+      <w:lvlJc w:val="left"/>
+      <w:pPr>
+        <w:ind w:left="1440" w:hanging="360"/>
+      </w:pPr>
+    </w:lvl>
+    <w:lvl w:ilvl="2" w:tplc="080A001B" w:tentative="1">
+      <w:start w:val="1"/>
+      <w:numFmt w:val="lowerRoman"/>
+      <w:lvlText w:val="%3."/>
+      <w:lvlJc w:val="right"/>
+      <w:pPr>
+        <w:ind w:left="2160" w:hanging="180"/>
+      </w:pPr>
+    </w:lvl>
+    <w:lvl w:ilvl="3" w:tplc="080A000F" w:tentative="1">
+      <w:start w:val="1"/>
+      <w:numFmt w:val="decimal"/>
+      <w:lvlText w:val="%4."/>
+      <w:lvlJc w:val="left"/>
+      <w:pPr>
+        <w:ind w:left="2880" w:hanging="360"/>
+      </w:pPr>
+    </w:lvl>
+    <w:lvl w:ilvl="4" w:tplc="080A0019" w:tentative="1">
+      <w:start w:val="1"/>
+      <w:numFmt w:val="lowerLetter"/>
+      <w:lvlText w:val="%5."/>
+      <w:lvlJc w:val="left"/>
+      <w:pPr>
+        <w:ind w:left="3600" w:hanging="360"/>
+      </w:pPr>
+    </w:lvl>
+    <w:lvl w:ilvl="5" w:tplc="080A001B" w:tentative="1">
+      <w:start w:val="1"/>
+      <w:numFmt w:val="lowerRoman"/>
+      <w:lvlText w:val="%6."/>
+      <w:lvlJc w:val="right"/>
+      <w:pPr>
+        <w:ind w:left="4320" w:hanging="180"/>
+      </w:pPr>
+    </w:lvl>
+    <w:lvl w:ilvl="6" w:tplc="080A000F" w:tentative="1">
+      <w:start w:val="1"/>
+      <w:numFmt w:val="decimal"/>
+      <w:lvlText w:val="%7."/>
+      <w:lvlJc w:val="left"/>
+      <w:pPr>
+        <w:ind w:left="5040" w:hanging="360"/>
+      </w:pPr>
+    </w:lvl>
+    <w:lvl w:ilvl="7" w:tplc="080A0019" w:tentative="1">
+      <w:start w:val="1"/>
+      <w:numFmt w:val="lowerLetter"/>
+      <w:lvlText w:val="%8."/>
+      <w:lvlJc w:val="left"/>
+      <w:pPr>
+        <w:ind w:left="5760" w:hanging="360"/>
+      </w:pPr>
+    </w:lvl>
+    <w:lvl w:ilvl="8" w:tplc="080A001B" w:tentative="1">
+      <w:start w:val="1"/>
+      <w:numFmt w:val="lowerRoman"/>
+      <w:lvlText w:val="%9."/>
+      <w:lvlJc w:val="right"/>
+      <w:pPr>
+        <w:ind w:left="6480" w:hanging="180"/>
+      </w:pPr>
+    </w:lvl>
+  </w:abstractNum>
+  <w:abstractNum w:abstractNumId="1" w15:restartNumberingAfterBreak="0">
     <w:nsid w:val="41190CFC"/>
     <w:multiLevelType w:val="hybridMultilevel"/>
     <w:tmpl w:val="B93CE4BE"/>
@@ -1017,7 +3012,99 @@
       </w:rPr>
     </w:lvl>
   </w:abstractNum>
+  <w:abstractNum w:abstractNumId="2" w15:restartNumberingAfterBreak="0">
+    <w:nsid w:val="6FA25C8F"/>
+    <w:multiLevelType w:val="hybridMultilevel"/>
+    <w:tmpl w:val="2D6E516A"/>
+    <w:lvl w:ilvl="0" w:tplc="080A0011">
+      <w:start w:val="1"/>
+      <w:numFmt w:val="decimal"/>
+      <w:lvlText w:val="%1)"/>
+      <w:lvlJc w:val="left"/>
+      <w:pPr>
+        <w:ind w:left="720" w:hanging="360"/>
+      </w:pPr>
+    </w:lvl>
+    <w:lvl w:ilvl="1" w:tplc="080A0019" w:tentative="1">
+      <w:start w:val="1"/>
+      <w:numFmt w:val="lowerLetter"/>
+      <w:lvlText w:val="%2."/>
+      <w:lvlJc w:val="left"/>
+      <w:pPr>
+        <w:ind w:left="1440" w:hanging="360"/>
+      </w:pPr>
+    </w:lvl>
+    <w:lvl w:ilvl="2" w:tplc="080A001B" w:tentative="1">
+      <w:start w:val="1"/>
+      <w:numFmt w:val="lowerRoman"/>
+      <w:lvlText w:val="%3."/>
+      <w:lvlJc w:val="right"/>
+      <w:pPr>
+        <w:ind w:left="2160" w:hanging="180"/>
+      </w:pPr>
+    </w:lvl>
+    <w:lvl w:ilvl="3" w:tplc="080A000F" w:tentative="1">
+      <w:start w:val="1"/>
+      <w:numFmt w:val="decimal"/>
+      <w:lvlText w:val="%4."/>
+      <w:lvlJc w:val="left"/>
+      <w:pPr>
+        <w:ind w:left="2880" w:hanging="360"/>
+      </w:pPr>
+    </w:lvl>
+    <w:lvl w:ilvl="4" w:tplc="080A0019" w:tentative="1">
+      <w:start w:val="1"/>
+      <w:numFmt w:val="lowerLetter"/>
+      <w:lvlText w:val="%5."/>
+      <w:lvlJc w:val="left"/>
+      <w:pPr>
+        <w:ind w:left="3600" w:hanging="360"/>
+      </w:pPr>
+    </w:lvl>
+    <w:lvl w:ilvl="5" w:tplc="080A001B" w:tentative="1">
+      <w:start w:val="1"/>
+      <w:numFmt w:val="lowerRoman"/>
+      <w:lvlText w:val="%6."/>
+      <w:lvlJc w:val="right"/>
+      <w:pPr>
+        <w:ind w:left="4320" w:hanging="180"/>
+      </w:pPr>
+    </w:lvl>
+    <w:lvl w:ilvl="6" w:tplc="080A000F" w:tentative="1">
+      <w:start w:val="1"/>
+      <w:numFmt w:val="decimal"/>
+      <w:lvlText w:val="%7."/>
+      <w:lvlJc w:val="left"/>
+      <w:pPr>
+        <w:ind w:left="5040" w:hanging="360"/>
+      </w:pPr>
+    </w:lvl>
+    <w:lvl w:ilvl="7" w:tplc="080A0019" w:tentative="1">
+      <w:start w:val="1"/>
+      <w:numFmt w:val="lowerLetter"/>
+      <w:lvlText w:val="%8."/>
+      <w:lvlJc w:val="left"/>
+      <w:pPr>
+        <w:ind w:left="5760" w:hanging="360"/>
+      </w:pPr>
+    </w:lvl>
+    <w:lvl w:ilvl="8" w:tplc="080A001B" w:tentative="1">
+      <w:start w:val="1"/>
+      <w:numFmt w:val="lowerRoman"/>
+      <w:lvlText w:val="%9."/>
+      <w:lvlJc w:val="right"/>
+      <w:pPr>
+        <w:ind w:left="6480" w:hanging="180"/>
+      </w:pPr>
+    </w:lvl>
+  </w:abstractNum>
   <w:num w:numId="1" w16cid:durableId="100616918">
+    <w:abstractNumId w:val="1"/>
+  </w:num>
+  <w:num w:numId="2" w16cid:durableId="995693154">
+    <w:abstractNumId w:val="2"/>
+  </w:num>
+  <w:num w:numId="3" w16cid:durableId="486753024">
     <w:abstractNumId w:val="0"/>
   </w:num>
 </w:numbering>
@@ -1969,6 +4056,17 @@
       <w14:ligatures w14:val="none"/>
     </w:rPr>
   </w:style>
+  <w:style w:type="character" w:styleId="nfasis">
+    <w:name w:val="Emphasis"/>
+    <w:basedOn w:val="Fuentedeprrafopredeter"/>
+    <w:uiPriority w:val="20"/>
+    <w:qFormat/>
+    <w:rsid w:val="006B292F"/>
+    <w:rPr>
+      <w:i/>
+      <w:iCs/>
+    </w:rPr>
+  </w:style>
 </w:styles>
 </file>
 

</xml_diff>